<commit_message>
Technical solution added to report v1
</commit_message>
<xml_diff>
--- a/ComputingProject/Report..docx
+++ b/ComputingProject/Report..docx
@@ -61,7 +61,7 @@
                           </a:duotone>
                           <a:extLst>
                             <a:ext uri="{28A0092B-C50C-407E-A947-70E740481C1C}">
-                              <a14:useLocalDpi xmlns="" xmlns:wpc="http://schemas.microsoft.com/office/word/2010/wordprocessingCanvas" xmlns:mc="http://schemas.openxmlformats.org/markup-compatibility/2006" xmlns:o="urn:schemas-microsoft-com:office:office" xmlns:v="urn:schemas-microsoft-com:vml" xmlns:wp14="http://schemas.microsoft.com/office/word/2010/wordprocessingDrawing" xmlns:w10="urn:schemas-microsoft-com:office:word" xmlns:w="http://schemas.openxmlformats.org/wordprocessingml/2006/main" xmlns:w14="http://schemas.microsoft.com/office/word/2010/wordml" xmlns:w15="http://schemas.microsoft.com/office/word/2012/wordml" xmlns:wpg="http://schemas.microsoft.com/office/word/2010/wordprocessingGroup" xmlns:wpi="http://schemas.microsoft.com/office/word/2010/wordprocessingInk" xmlns:wps="http://schemas.microsoft.com/office/word/2010/wordprocessingShape" xmlns:a14="http://schemas.microsoft.com/office/drawing/2010/main" xmlns:arto="http://schemas.microsoft.com/office/word/2006/arto" val="0"/>
+                              <a14:useLocalDpi xmlns:arto="http://schemas.microsoft.com/office/word/2006/arto" xmlns:a14="http://schemas.microsoft.com/office/drawing/2010/main" xmlns:wps="http://schemas.microsoft.com/office/word/2010/wordprocessingShape" xmlns:wpi="http://schemas.microsoft.com/office/word/2010/wordprocessingInk" xmlns:wpg="http://schemas.microsoft.com/office/word/2010/wordprocessingGroup" xmlns:w15="http://schemas.microsoft.com/office/word/2012/wordml" xmlns:w14="http://schemas.microsoft.com/office/word/2010/wordml" xmlns:w="http://schemas.openxmlformats.org/wordprocessingml/2006/main" xmlns:w10="urn:schemas-microsoft-com:office:word" xmlns:wp14="http://schemas.microsoft.com/office/word/2010/wordprocessingDrawing" xmlns:v="urn:schemas-microsoft-com:vml" xmlns:o="urn:schemas-microsoft-com:office:office" xmlns:mc="http://schemas.openxmlformats.org/markup-compatibility/2006" xmlns:wpc="http://schemas.microsoft.com/office/word/2010/wordprocessingCanvas" xmlns="" val="0"/>
                             </a:ext>
                           </a:extLst>
                         </a:blip>
@@ -101,9 +101,6 @@
             <w:alias w:val="Title"/>
             <w:tag w:val=""/>
             <w:id w:val="1735040861"/>
-            <w:placeholder>
-              <w:docPart w:val="C561CA6250254E22BC769A61F54B3DC4"/>
-            </w:placeholder>
             <w:dataBinding w:prefixMappings="xmlns:ns0='http://purl.org/dc/elements/1.1/' xmlns:ns1='http://schemas.openxmlformats.org/package/2006/metadata/core-properties' " w:xpath="/ns1:coreProperties[1]/ns0:title[1]" w:storeItemID="{6C3C8BC8-F283-45AE-878A-BAB7291924A1}"/>
             <w:text/>
           </w:sdtPr>
@@ -218,7 +215,7 @@
                           </a:duotone>
                           <a:extLst>
                             <a:ext uri="{28A0092B-C50C-407E-A947-70E740481C1C}">
-                              <a14:useLocalDpi xmlns="" xmlns:wpc="http://schemas.microsoft.com/office/word/2010/wordprocessingCanvas" xmlns:mc="http://schemas.openxmlformats.org/markup-compatibility/2006" xmlns:o="urn:schemas-microsoft-com:office:office" xmlns:v="urn:schemas-microsoft-com:vml" xmlns:wp14="http://schemas.microsoft.com/office/word/2010/wordprocessingDrawing" xmlns:w10="urn:schemas-microsoft-com:office:word" xmlns:w="http://schemas.openxmlformats.org/wordprocessingml/2006/main" xmlns:w14="http://schemas.microsoft.com/office/word/2010/wordml" xmlns:w15="http://schemas.microsoft.com/office/word/2012/wordml" xmlns:wpg="http://schemas.microsoft.com/office/word/2010/wordprocessingGroup" xmlns:wpi="http://schemas.microsoft.com/office/word/2010/wordprocessingInk" xmlns:wps="http://schemas.microsoft.com/office/word/2010/wordprocessingShape" xmlns:a14="http://schemas.microsoft.com/office/drawing/2010/main" xmlns:arto="http://schemas.microsoft.com/office/word/2006/arto" val="0"/>
+                              <a14:useLocalDpi xmlns:arto="http://schemas.microsoft.com/office/word/2006/arto" xmlns:a14="http://schemas.microsoft.com/office/drawing/2010/main" xmlns:wps="http://schemas.microsoft.com/office/word/2010/wordprocessingShape" xmlns:wpi="http://schemas.microsoft.com/office/word/2010/wordprocessingInk" xmlns:wpg="http://schemas.microsoft.com/office/word/2010/wordprocessingGroup" xmlns:w15="http://schemas.microsoft.com/office/word/2012/wordml" xmlns:w14="http://schemas.microsoft.com/office/word/2010/wordml" xmlns:w="http://schemas.openxmlformats.org/wordprocessingml/2006/main" xmlns:w10="urn:schemas-microsoft-com:office:word" xmlns:wp14="http://schemas.microsoft.com/office/word/2010/wordprocessingDrawing" xmlns:v="urn:schemas-microsoft-com:vml" xmlns:o="urn:schemas-microsoft-com:office:office" xmlns:mc="http://schemas.openxmlformats.org/markup-compatibility/2006" xmlns:wpc="http://schemas.microsoft.com/office/word/2010/wordprocessingCanvas" xmlns="" val="0"/>
                             </a:ext>
                           </a:extLst>
                         </a:blip>
@@ -5526,6 +5523,858 @@
       </w:r>
     </w:p>
     <w:p/>
+    <w:p>
+      <w:pPr>
+        <w:pStyle w:val="ListParagraph"/>
+        <w:numPr>
+          <w:ilvl w:val="1"/>
+          <w:numId w:val="33"/>
+        </w:numPr>
+        <w:ind w:left="0"/>
+        <w:rPr>
+          <w:b/>
+          <w:color w:val="00B050"/>
+        </w:rPr>
+      </w:pPr>
+      <w:r>
+        <w:rPr>
+          <w:b/>
+          <w:color w:val="00B050"/>
+        </w:rPr>
+        <w:t xml:space="preserve">Technical solution </w:t>
+      </w:r>
+    </w:p>
+    <w:p>
+      <w:pPr>
+        <w:pStyle w:val="ListParagraph"/>
+        <w:ind w:left="0"/>
+        <w:rPr>
+          <w:b/>
+          <w:color w:val="00B050"/>
+        </w:rPr>
+      </w:pPr>
+    </w:p>
+    <w:p>
+      <w:pPr>
+        <w:pStyle w:val="ListParagraph"/>
+        <w:numPr>
+          <w:ilvl w:val="2"/>
+          <w:numId w:val="33"/>
+        </w:numPr>
+        <w:rPr>
+          <w:i/>
+          <w:color w:val="00B050"/>
+        </w:rPr>
+      </w:pPr>
+      <w:r>
+        <w:rPr>
+          <w:i/>
+          <w:color w:val="00B050"/>
+        </w:rPr>
+        <w:t xml:space="preserve">What is an RIA? </w:t>
+      </w:r>
+    </w:p>
+    <w:p>
+      <w:pPr>
+        <w:rPr>
+          <w:color w:val="000000" w:themeColor="text1"/>
+        </w:rPr>
+      </w:pPr>
+      <w:r>
+        <w:rPr>
+          <w:color w:val="000000" w:themeColor="text1"/>
+        </w:rPr>
+        <w:t xml:space="preserve">Rich internet applications (RIA) are web applications that share similar characteristics of </w:t>
+      </w:r>
+      <w:r>
+        <w:rPr>
+          <w:color w:val="000000" w:themeColor="text1"/>
+        </w:rPr>
+        <w:t>desktop application software. RIA’s offer better user experience tha</w:t>
+      </w:r>
+      <w:r>
+        <w:rPr>
+          <w:color w:val="000000" w:themeColor="text1"/>
+        </w:rPr>
+        <w:t>n</w:t>
+      </w:r>
+      <w:r>
+        <w:rPr>
+          <w:color w:val="000000" w:themeColor="text1"/>
+        </w:rPr>
+        <w:t xml:space="preserve"> the traditional web applications that use mainly HTTP and HTML</w:t>
+      </w:r>
+      <w:r>
+        <w:rPr>
+          <w:color w:val="000000" w:themeColor="text1"/>
+        </w:rPr>
+        <w:t xml:space="preserve">, they are more visually appealing and interactive for users. </w:t>
+      </w:r>
+      <w:r>
+        <w:rPr>
+          <w:color w:val="000000" w:themeColor="text1"/>
+        </w:rPr>
+        <w:t xml:space="preserve"> </w:t>
+      </w:r>
+      <w:r>
+        <w:rPr>
+          <w:color w:val="000000" w:themeColor="text1"/>
+        </w:rPr>
+        <w:t>They are</w:t>
+      </w:r>
+      <w:r>
+        <w:rPr>
+          <w:color w:val="000000" w:themeColor="text1"/>
+        </w:rPr>
+        <w:t>, “the</w:t>
+      </w:r>
+      <w:r>
+        <w:rPr>
+          <w:color w:val="000000" w:themeColor="text1"/>
+        </w:rPr>
+        <w:t xml:space="preserve"> next generation in the evolution of web applications</w:t>
+      </w:r>
+      <w:r>
+        <w:rPr>
+          <w:color w:val="000000" w:themeColor="text1"/>
+        </w:rPr>
+        <w:t xml:space="preserve">” </w:t>
+      </w:r>
+      <w:r>
+        <w:rPr>
+          <w:color w:val="000000" w:themeColor="text1"/>
+        </w:rPr>
+        <w:t>(Eden IT Services Division, 2009)</w:t>
+      </w:r>
+      <w:r>
+        <w:rPr>
+          <w:color w:val="000000" w:themeColor="text1"/>
+        </w:rPr>
+        <w:t xml:space="preserve">. </w:t>
+      </w:r>
+    </w:p>
+    <w:p>
+      <w:pPr>
+        <w:rPr>
+          <w:color w:val="000000" w:themeColor="text1"/>
+        </w:rPr>
+      </w:pPr>
+    </w:p>
+    <w:p>
+      <w:pPr>
+        <w:rPr>
+          <w:color w:val="000000" w:themeColor="text1"/>
+        </w:rPr>
+      </w:pPr>
+      <w:r>
+        <w:rPr>
+          <w:color w:val="000000" w:themeColor="text1"/>
+        </w:rPr>
+        <w:t xml:space="preserve">RIA provides benefits to businesses as it broadens the interaction between the application and end user.  They provide an easy and simply solution to reach out to millions of users.  It increases the </w:t>
+      </w:r>
+      <w:r>
+        <w:rPr>
+          <w:color w:val="000000" w:themeColor="text1"/>
+        </w:rPr>
+        <w:t>accessibility</w:t>
+      </w:r>
+      <w:r>
+        <w:rPr>
+          <w:color w:val="000000" w:themeColor="text1"/>
+        </w:rPr>
+        <w:t xml:space="preserve"> of the website, as they can be used anywhe</w:t>
+      </w:r>
+      <w:r>
+        <w:rPr>
+          <w:color w:val="000000" w:themeColor="text1"/>
+        </w:rPr>
+        <w:t xml:space="preserve">re. </w:t>
+      </w:r>
+    </w:p>
+    <w:p>
+      <w:pPr>
+        <w:rPr>
+          <w:color w:val="000000" w:themeColor="text1"/>
+        </w:rPr>
+      </w:pPr>
+    </w:p>
+    <w:p>
+      <w:pPr>
+        <w:rPr>
+          <w:i/>
+          <w:color w:val="00B050"/>
+        </w:rPr>
+      </w:pPr>
+    </w:p>
+    <w:p>
+      <w:pPr>
+        <w:pStyle w:val="ListParagraph"/>
+        <w:numPr>
+          <w:ilvl w:val="2"/>
+          <w:numId w:val="33"/>
+        </w:numPr>
+      </w:pPr>
+      <w:r>
+        <w:t>RIA</w:t>
+      </w:r>
+      <w:r>
+        <w:t xml:space="preserve"> </w:t>
+      </w:r>
+      <w:proofErr w:type="spellStart"/>
+      <w:r>
+        <w:t>vs</w:t>
+      </w:r>
+      <w:proofErr w:type="spellEnd"/>
+      <w:r>
+        <w:t xml:space="preserve"> Traditional website</w:t>
+      </w:r>
+      <w:r>
+        <w:t>s</w:t>
+      </w:r>
+    </w:p>
+    <w:p>
+      <w:pPr>
+        <w:pStyle w:val="ListParagraph"/>
+        <w:ind w:left="977"/>
+      </w:pPr>
+    </w:p>
+    <w:p>
+      <w:pPr>
+        <w:pStyle w:val="ListParagraph"/>
+        <w:ind w:left="977"/>
+      </w:pPr>
+    </w:p>
+    <w:p>
+      <w:pPr>
+        <w:pStyle w:val="ListParagraph"/>
+        <w:ind w:left="977"/>
+      </w:pPr>
+    </w:p>
+    <w:tbl>
+      <w:tblPr>
+        <w:tblStyle w:val="LightGrid-Accent6"/>
+        <w:tblW w:w="0" w:type="auto"/>
+        <w:tblLook w:val="04A0"/>
+      </w:tblPr>
+      <w:tblGrid>
+        <w:gridCol w:w="2660"/>
+        <w:gridCol w:w="3402"/>
+        <w:gridCol w:w="3180"/>
+      </w:tblGrid>
+      <w:tr>
+        <w:trPr>
+          <w:cnfStyle w:val="100000000000"/>
+        </w:trPr>
+        <w:tc>
+          <w:tcPr>
+            <w:cnfStyle w:val="001000000000"/>
+            <w:tcW w:w="2660" w:type="dxa"/>
+          </w:tcPr>
+          <w:p>
+            <w:pPr>
+              <w:pStyle w:val="ListParagraph"/>
+              <w:ind w:left="0"/>
+            </w:pPr>
+          </w:p>
+        </w:tc>
+        <w:tc>
+          <w:tcPr>
+            <w:tcW w:w="3402" w:type="dxa"/>
+          </w:tcPr>
+          <w:p>
+            <w:pPr>
+              <w:pStyle w:val="ListParagraph"/>
+              <w:ind w:left="0"/>
+              <w:cnfStyle w:val="100000000000"/>
+            </w:pPr>
+            <w:r>
+              <w:t>Rich internet application</w:t>
+            </w:r>
+          </w:p>
+        </w:tc>
+        <w:tc>
+          <w:tcPr>
+            <w:tcW w:w="3180" w:type="dxa"/>
+          </w:tcPr>
+          <w:p>
+            <w:pPr>
+              <w:pStyle w:val="ListParagraph"/>
+              <w:ind w:left="0"/>
+              <w:cnfStyle w:val="100000000000"/>
+            </w:pPr>
+            <w:r>
+              <w:t xml:space="preserve">Traditional web applications </w:t>
+            </w:r>
+          </w:p>
+        </w:tc>
+      </w:tr>
+      <w:tr>
+        <w:trPr>
+          <w:cnfStyle w:val="000000100000"/>
+        </w:trPr>
+        <w:tc>
+          <w:tcPr>
+            <w:cnfStyle w:val="001000000000"/>
+            <w:tcW w:w="2660" w:type="dxa"/>
+          </w:tcPr>
+          <w:p>
+            <w:r>
+              <w:t>Offline</w:t>
+            </w:r>
+            <w:r>
+              <w:t xml:space="preserve"> connectivity </w:t>
+            </w:r>
+          </w:p>
+        </w:tc>
+        <w:tc>
+          <w:tcPr>
+            <w:tcW w:w="3402" w:type="dxa"/>
+          </w:tcPr>
+          <w:p>
+            <w:pPr>
+              <w:pStyle w:val="ListParagraph"/>
+              <w:ind w:left="0"/>
+              <w:cnfStyle w:val="000000100000"/>
+            </w:pPr>
+            <w:r>
+              <w:rPr>
+                <w:highlight w:val="yellow"/>
+              </w:rPr>
+              <w:t xml:space="preserve">When there is no </w:t>
+            </w:r>
+            <w:proofErr w:type="gramStart"/>
+            <w:r>
+              <w:rPr>
+                <w:highlight w:val="yellow"/>
+              </w:rPr>
+              <w:t>internet</w:t>
+            </w:r>
+            <w:proofErr w:type="gramEnd"/>
+            <w:r>
+              <w:rPr>
+                <w:highlight w:val="yellow"/>
+              </w:rPr>
+              <w:t xml:space="preserve"> connectivity it may still be possible to access the RIA. </w:t>
+            </w:r>
+            <w:proofErr w:type="gramStart"/>
+            <w:r>
+              <w:rPr>
+                <w:highlight w:val="yellow"/>
+              </w:rPr>
+              <w:t>Only if the app is can retain its state on the local machine.</w:t>
+            </w:r>
+            <w:proofErr w:type="gramEnd"/>
+          </w:p>
+        </w:tc>
+        <w:tc>
+          <w:tcPr>
+            <w:tcW w:w="3180" w:type="dxa"/>
+          </w:tcPr>
+          <w:p>
+            <w:pPr>
+              <w:pStyle w:val="ListParagraph"/>
+              <w:ind w:left="0"/>
+              <w:cnfStyle w:val="000000100000"/>
+            </w:pPr>
+          </w:p>
+        </w:tc>
+      </w:tr>
+      <w:tr>
+        <w:trPr>
+          <w:cnfStyle w:val="000000010000"/>
+        </w:trPr>
+        <w:tc>
+          <w:tcPr>
+            <w:cnfStyle w:val="001000000000"/>
+            <w:tcW w:w="2660" w:type="dxa"/>
+          </w:tcPr>
+          <w:p>
+            <w:pPr>
+              <w:pStyle w:val="ListParagraph"/>
+              <w:ind w:left="0"/>
+            </w:pPr>
+            <w:r>
+              <w:t>Presentation</w:t>
+            </w:r>
+          </w:p>
+        </w:tc>
+        <w:tc>
+          <w:tcPr>
+            <w:tcW w:w="3402" w:type="dxa"/>
+          </w:tcPr>
+          <w:p>
+            <w:pPr>
+              <w:pStyle w:val="ListParagraph"/>
+              <w:ind w:left="0"/>
+              <w:cnfStyle w:val="000000010000"/>
+            </w:pPr>
+            <w:r>
+              <w:t xml:space="preserve">When designed as one central interface RIAs can work best. </w:t>
+            </w:r>
+          </w:p>
+          <w:p>
+            <w:pPr>
+              <w:pStyle w:val="ListParagraph"/>
+              <w:ind w:left="0"/>
+              <w:cnfStyle w:val="000000010000"/>
+            </w:pPr>
+            <w:r>
+              <w:t xml:space="preserve">Data binding – reduces code, errors. </w:t>
+            </w:r>
+          </w:p>
+          <w:p>
+            <w:pPr>
+              <w:pStyle w:val="ListParagraph"/>
+              <w:ind w:left="0"/>
+              <w:cnfStyle w:val="000000010000"/>
+            </w:pPr>
+            <w:r>
+              <w:t xml:space="preserve">Well made RIAs can have a WOW effect on the end users. </w:t>
+            </w:r>
+          </w:p>
+        </w:tc>
+        <w:tc>
+          <w:tcPr>
+            <w:tcW w:w="3180" w:type="dxa"/>
+          </w:tcPr>
+          <w:p>
+            <w:pPr>
+              <w:pStyle w:val="ListParagraph"/>
+              <w:ind w:left="0"/>
+              <w:cnfStyle w:val="000000010000"/>
+            </w:pPr>
+            <w:r>
+              <w:t xml:space="preserve">Multi page sites require developers to link pages together. </w:t>
+            </w:r>
+          </w:p>
+        </w:tc>
+      </w:tr>
+      <w:tr>
+        <w:trPr>
+          <w:cnfStyle w:val="000000100000"/>
+        </w:trPr>
+        <w:tc>
+          <w:tcPr>
+            <w:cnfStyle w:val="001000000000"/>
+            <w:tcW w:w="2660" w:type="dxa"/>
+          </w:tcPr>
+          <w:p>
+            <w:pPr>
+              <w:pStyle w:val="ListParagraph"/>
+              <w:ind w:left="0"/>
+            </w:pPr>
+            <w:r>
+              <w:t>Responsiveness</w:t>
+            </w:r>
+          </w:p>
+        </w:tc>
+        <w:tc>
+          <w:tcPr>
+            <w:tcW w:w="3402" w:type="dxa"/>
+          </w:tcPr>
+          <w:p>
+            <w:pPr>
+              <w:pStyle w:val="ListParagraph"/>
+              <w:ind w:left="0"/>
+              <w:cnfStyle w:val="000000100000"/>
+            </w:pPr>
+            <w:r>
+              <w:t xml:space="preserve">Most of the processing is done on the client side, meaning there is less traffic on the network, resulting in faster responses. </w:t>
+            </w:r>
+          </w:p>
+        </w:tc>
+        <w:tc>
+          <w:tcPr>
+            <w:tcW w:w="3180" w:type="dxa"/>
+          </w:tcPr>
+          <w:p>
+            <w:pPr>
+              <w:pStyle w:val="ListParagraph"/>
+              <w:ind w:left="0"/>
+              <w:cnfStyle w:val="000000100000"/>
+            </w:pPr>
+          </w:p>
+        </w:tc>
+      </w:tr>
+      <w:tr>
+        <w:trPr>
+          <w:cnfStyle w:val="000000010000"/>
+        </w:trPr>
+        <w:tc>
+          <w:tcPr>
+            <w:cnfStyle w:val="001000000000"/>
+            <w:tcW w:w="2660" w:type="dxa"/>
+          </w:tcPr>
+          <w:p>
+            <w:pPr>
+              <w:pStyle w:val="ListParagraph"/>
+              <w:ind w:left="0"/>
+            </w:pPr>
+            <w:r>
+              <w:t xml:space="preserve">Interactivity </w:t>
+            </w:r>
+          </w:p>
+        </w:tc>
+        <w:tc>
+          <w:tcPr>
+            <w:tcW w:w="3402" w:type="dxa"/>
+          </w:tcPr>
+          <w:p>
+            <w:pPr>
+              <w:pStyle w:val="ListParagraph"/>
+              <w:ind w:left="0"/>
+              <w:cnfStyle w:val="000000010000"/>
+            </w:pPr>
+            <w:r>
+              <w:t xml:space="preserve">RIA has many more assets </w:t>
+            </w:r>
+            <w:r>
+              <w:t xml:space="preserve">such as video, audio, graphic, effects and transition. Meaning there is a lot of interaction between the app and the end user.  </w:t>
+            </w:r>
+          </w:p>
+        </w:tc>
+        <w:tc>
+          <w:tcPr>
+            <w:tcW w:w="3180" w:type="dxa"/>
+          </w:tcPr>
+          <w:p>
+            <w:pPr>
+              <w:pStyle w:val="ListParagraph"/>
+              <w:ind w:left="0"/>
+              <w:cnfStyle w:val="000000010000"/>
+            </w:pPr>
+            <w:r>
+              <w:t xml:space="preserve">Traditional sites are mainly text based, with some images. Reply on third party service to </w:t>
+            </w:r>
+            <w:r>
+              <w:t xml:space="preserve">render videos e.g. </w:t>
+            </w:r>
+            <w:proofErr w:type="spellStart"/>
+            <w:r>
+              <w:t>Youtube</w:t>
+            </w:r>
+            <w:proofErr w:type="spellEnd"/>
+            <w:r>
+              <w:t xml:space="preserve">. </w:t>
+            </w:r>
+            <w:r>
+              <w:t xml:space="preserve"> </w:t>
+            </w:r>
+          </w:p>
+        </w:tc>
+      </w:tr>
+      <w:tr>
+        <w:trPr>
+          <w:cnfStyle w:val="000000100000"/>
+        </w:trPr>
+        <w:tc>
+          <w:tcPr>
+            <w:cnfStyle w:val="001000000000"/>
+            <w:tcW w:w="2660" w:type="dxa"/>
+          </w:tcPr>
+          <w:p>
+            <w:pPr>
+              <w:pStyle w:val="ListParagraph"/>
+              <w:ind w:left="0"/>
+            </w:pPr>
+            <w:r>
+              <w:t xml:space="preserve">Rich client </w:t>
+            </w:r>
+          </w:p>
+        </w:tc>
+        <w:tc>
+          <w:tcPr>
+            <w:tcW w:w="3402" w:type="dxa"/>
+          </w:tcPr>
+          <w:p>
+            <w:pPr>
+              <w:pStyle w:val="ListParagraph"/>
+              <w:ind w:left="0"/>
+              <w:cnfStyle w:val="000000100000"/>
+            </w:pPr>
+          </w:p>
+        </w:tc>
+        <w:tc>
+          <w:tcPr>
+            <w:tcW w:w="3180" w:type="dxa"/>
+          </w:tcPr>
+          <w:p>
+            <w:pPr>
+              <w:pStyle w:val="ListParagraph"/>
+              <w:ind w:left="0"/>
+              <w:cnfStyle w:val="000000100000"/>
+            </w:pPr>
+            <w:proofErr w:type="spellStart"/>
+            <w:r>
+              <w:t>Tradditonal</w:t>
+            </w:r>
+            <w:proofErr w:type="spellEnd"/>
+            <w:r>
+              <w:t xml:space="preserve"> sites put</w:t>
+            </w:r>
+          </w:p>
+        </w:tc>
+      </w:tr>
+    </w:tbl>
+    <w:p>
+      <w:pPr>
+        <w:pStyle w:val="ListParagraph"/>
+        <w:ind w:left="977"/>
+      </w:pPr>
+    </w:p>
+    <w:p>
+      <w:pPr>
+        <w:pStyle w:val="ListParagraph"/>
+        <w:numPr>
+          <w:ilvl w:val="2"/>
+          <w:numId w:val="33"/>
+        </w:numPr>
+      </w:pPr>
+      <w:r>
+        <w:t>Features of RIA (</w:t>
+      </w:r>
+      <w:proofErr w:type="spellStart"/>
+      <w:r>
+        <w:t>goodworks</w:t>
+      </w:r>
+      <w:proofErr w:type="spellEnd"/>
+      <w:r>
+        <w:t xml:space="preserve">) </w:t>
+      </w:r>
+    </w:p>
+    <w:tbl>
+      <w:tblPr>
+        <w:tblStyle w:val="TableGrid"/>
+        <w:tblW w:w="0" w:type="auto"/>
+        <w:tblInd w:w="-34" w:type="dxa"/>
+        <w:tblLook w:val="04A0"/>
+      </w:tblPr>
+      <w:tblGrid>
+        <w:gridCol w:w="3261"/>
+        <w:gridCol w:w="6015"/>
+      </w:tblGrid>
+      <w:tr>
+        <w:tc>
+          <w:tcPr>
+            <w:tcW w:w="3261" w:type="dxa"/>
+          </w:tcPr>
+          <w:p>
+            <w:pPr>
+              <w:pStyle w:val="ListParagraph"/>
+              <w:ind w:left="0"/>
+            </w:pPr>
+            <w:r>
+              <w:t xml:space="preserve">Feature </w:t>
+            </w:r>
+          </w:p>
+        </w:tc>
+        <w:tc>
+          <w:tcPr>
+            <w:tcW w:w="6015" w:type="dxa"/>
+          </w:tcPr>
+          <w:p>
+            <w:pPr>
+              <w:pStyle w:val="ListParagraph"/>
+              <w:ind w:left="0"/>
+            </w:pPr>
+            <w:r>
+              <w:t xml:space="preserve">Rich internet application </w:t>
+            </w:r>
+          </w:p>
+        </w:tc>
+      </w:tr>
+      <w:tr>
+        <w:tc>
+          <w:tcPr>
+            <w:tcW w:w="3261" w:type="dxa"/>
+          </w:tcPr>
+          <w:p>
+            <w:pPr>
+              <w:pStyle w:val="ListParagraph"/>
+              <w:ind w:left="0"/>
+            </w:pPr>
+            <w:r>
+              <w:t>Videos</w:t>
+            </w:r>
+          </w:p>
+        </w:tc>
+        <w:tc>
+          <w:tcPr>
+            <w:tcW w:w="6015" w:type="dxa"/>
+          </w:tcPr>
+          <w:p>
+            <w:pPr>
+              <w:pStyle w:val="ListParagraph"/>
+              <w:ind w:left="0"/>
+            </w:pPr>
+            <w:r>
+              <w:t xml:space="preserve">Provide videos natively by using HTML5 video feature technology. </w:t>
+            </w:r>
+          </w:p>
+        </w:tc>
+      </w:tr>
+      <w:tr>
+        <w:tc>
+          <w:tcPr>
+            <w:tcW w:w="3261" w:type="dxa"/>
+          </w:tcPr>
+          <w:p>
+            <w:pPr>
+              <w:pStyle w:val="ListParagraph"/>
+              <w:ind w:left="0"/>
+            </w:pPr>
+            <w:r>
+              <w:t xml:space="preserve">Less plug ins </w:t>
+            </w:r>
+          </w:p>
+        </w:tc>
+        <w:tc>
+          <w:tcPr>
+            <w:tcW w:w="6015" w:type="dxa"/>
+          </w:tcPr>
+          <w:p>
+            <w:pPr>
+              <w:pStyle w:val="ListParagraph"/>
+              <w:ind w:left="0"/>
+            </w:pPr>
+            <w:r>
+              <w:t xml:space="preserve"> </w:t>
+            </w:r>
+          </w:p>
+        </w:tc>
+      </w:tr>
+    </w:tbl>
+    <w:p>
+      <w:pPr>
+        <w:pStyle w:val="ListParagraph"/>
+        <w:ind w:left="1144"/>
+      </w:pPr>
+    </w:p>
+    <w:p>
+      <w:pPr>
+        <w:pStyle w:val="ListParagraph"/>
+        <w:ind w:left="977"/>
+      </w:pPr>
+    </w:p>
+    <w:p>
+      <w:pPr>
+        <w:pStyle w:val="ListParagraph"/>
+        <w:numPr>
+          <w:ilvl w:val="2"/>
+          <w:numId w:val="33"/>
+        </w:numPr>
+      </w:pPr>
+      <w:r>
+        <w:t xml:space="preserve">Framework comparison table </w:t>
+      </w:r>
+    </w:p>
+    <w:p>
+      <w:pPr>
+        <w:pStyle w:val="ListParagraph"/>
+        <w:numPr>
+          <w:ilvl w:val="2"/>
+          <w:numId w:val="33"/>
+        </w:numPr>
+      </w:pPr>
+      <w:r>
+        <w:t xml:space="preserve">Bootstrap </w:t>
+      </w:r>
+    </w:p>
+    <w:p>
+      <w:pPr>
+        <w:pStyle w:val="ListParagraph"/>
+        <w:numPr>
+          <w:ilvl w:val="2"/>
+          <w:numId w:val="33"/>
+        </w:numPr>
+      </w:pPr>
+      <w:r>
+        <w:t xml:space="preserve">Languages used </w:t>
+      </w:r>
+    </w:p>
+    <w:p>
+      <w:pPr>
+        <w:pStyle w:val="ListParagraph"/>
+        <w:numPr>
+          <w:ilvl w:val="2"/>
+          <w:numId w:val="33"/>
+        </w:numPr>
+      </w:pPr>
+      <w:r>
+        <w:t xml:space="preserve">Client side </w:t>
+      </w:r>
+    </w:p>
+    <w:p>
+      <w:pPr>
+        <w:pStyle w:val="ListParagraph"/>
+        <w:numPr>
+          <w:ilvl w:val="2"/>
+          <w:numId w:val="33"/>
+        </w:numPr>
+      </w:pPr>
+      <w:r>
+        <w:t xml:space="preserve">Server side </w:t>
+      </w:r>
+    </w:p>
+    <w:p>
+      <w:pPr>
+        <w:pStyle w:val="ListParagraph"/>
+        <w:numPr>
+          <w:ilvl w:val="2"/>
+          <w:numId w:val="33"/>
+        </w:numPr>
+      </w:pPr>
+      <w:r>
+        <w:t xml:space="preserve">Database </w:t>
+      </w:r>
+    </w:p>
+    <w:p>
+      <w:pPr>
+        <w:pStyle w:val="ListParagraph"/>
+        <w:numPr>
+          <w:ilvl w:val="2"/>
+          <w:numId w:val="33"/>
+        </w:numPr>
+      </w:pPr>
+      <w:r>
+        <w:t xml:space="preserve">Version control </w:t>
+      </w:r>
+    </w:p>
+    <w:p>
+      <w:pPr>
+        <w:pStyle w:val="ListParagraph"/>
+        <w:numPr>
+          <w:ilvl w:val="2"/>
+          <w:numId w:val="33"/>
+        </w:numPr>
+      </w:pPr>
+      <w:r>
+        <w:t>Software</w:t>
+      </w:r>
+      <w:r>
+        <w:t xml:space="preserve"> used </w:t>
+      </w:r>
+    </w:p>
+    <w:p>
+      <w:pPr>
+        <w:pStyle w:val="ListParagraph"/>
+        <w:numPr>
+          <w:ilvl w:val="2"/>
+          <w:numId w:val="33"/>
+        </w:numPr>
+      </w:pPr>
+      <w:r>
+        <w:t xml:space="preserve">Internet browser </w:t>
+      </w:r>
+      <w:r>
+        <w:t>analysis</w:t>
+      </w:r>
+      <w:r>
+        <w:t xml:space="preserve"> </w:t>
+      </w:r>
+    </w:p>
+    <w:p/>
+    <w:p/>
     <w:p/>
     <w:p/>
     <w:p>
@@ -5554,759 +6403,972 @@
     <w:p/>
     <w:p/>
     <w:p/>
-    <w:p/>
-    <w:p>
-      <w:r>
+    <w:p>
+      <w:pPr>
+        <w:rPr>
+          <w:rFonts w:cstheme="minorHAnsi"/>
+          <w:color w:val="000000" w:themeColor="text1"/>
+        </w:rPr>
+      </w:pPr>
+    </w:p>
+    <w:p>
+      <w:pPr>
+        <w:rPr>
+          <w:rFonts w:cstheme="minorHAnsi"/>
+          <w:color w:val="000000" w:themeColor="text1"/>
+        </w:rPr>
+      </w:pPr>
+      <w:r>
+        <w:rPr>
+          <w:rFonts w:cstheme="minorHAnsi"/>
+          <w:color w:val="000000" w:themeColor="text1"/>
+        </w:rPr>
         <w:t xml:space="preserve">References </w:t>
       </w:r>
     </w:p>
-    <w:p/>
-    <w:p>
-      <w:r>
+    <w:p>
+      <w:pPr>
+        <w:rPr>
+          <w:rFonts w:cstheme="minorHAnsi"/>
+          <w:color w:val="000000" w:themeColor="text1"/>
+        </w:rPr>
+      </w:pPr>
+    </w:p>
+    <w:p>
+      <w:pPr>
+        <w:rPr>
+          <w:rFonts w:cstheme="minorHAnsi"/>
+          <w:color w:val="000000" w:themeColor="text1"/>
+        </w:rPr>
+      </w:pPr>
+      <w:r>
+        <w:rPr>
+          <w:rFonts w:cstheme="minorHAnsi"/>
+          <w:color w:val="000000" w:themeColor="text1"/>
+        </w:rPr>
         <w:t xml:space="preserve">Angeles, S. (2014) Mobile Website vs. Mobile App: </w:t>
       </w:r>
       <w:proofErr w:type="gramStart"/>
       <w:r>
+        <w:rPr>
+          <w:rFonts w:cstheme="minorHAnsi"/>
+          <w:color w:val="000000" w:themeColor="text1"/>
+        </w:rPr>
         <w:t>What’s</w:t>
       </w:r>
       <w:proofErr w:type="gramEnd"/>
       <w:r>
+        <w:rPr>
+          <w:rFonts w:cstheme="minorHAnsi"/>
+          <w:color w:val="000000" w:themeColor="text1"/>
+        </w:rPr>
         <w:t xml:space="preserve"> the Difference? - See more </w:t>
       </w:r>
       <w:proofErr w:type="gramStart"/>
       <w:r>
+        <w:rPr>
+          <w:rFonts w:cstheme="minorHAnsi"/>
+          <w:color w:val="000000" w:themeColor="text1"/>
+        </w:rPr>
         <w:t>at:</w:t>
       </w:r>
       <w:proofErr w:type="gramEnd"/>
       <w:r>
+        <w:rPr>
+          <w:rFonts w:cstheme="minorHAnsi"/>
+          <w:color w:val="000000" w:themeColor="text1"/>
+        </w:rPr>
         <w:t xml:space="preserve"> Http://www.Businessnewsdaily.Com/6783-mobile-website-vs-mobile-app.Html#sthash.YypaJd13.Dpuf. Available at: http://www.businessnewsdaily.com/6783-mobile-website-vs-mobile-app.html (Accessed: 9 February 2017).</w:t>
       </w:r>
     </w:p>
-    <w:p/>
-    <w:p>
-      <w:pPr>
+    <w:p>
+      <w:pPr>
+        <w:rPr>
+          <w:rFonts w:cstheme="minorHAnsi"/>
+          <w:color w:val="000000" w:themeColor="text1"/>
+        </w:rPr>
+      </w:pPr>
+    </w:p>
+    <w:p>
+      <w:pPr>
+        <w:rPr>
+          <w:rStyle w:val="lookup-resultcontent"/>
+          <w:rFonts w:cstheme="minorHAnsi"/>
+          <w:color w:val="000000" w:themeColor="text1"/>
+        </w:rPr>
+      </w:pPr>
+      <w:proofErr w:type="spellStart"/>
+      <w:r>
+        <w:rPr>
+          <w:rStyle w:val="lookup-resultcontent"/>
+          <w:rFonts w:cstheme="minorHAnsi"/>
+          <w:color w:val="000000" w:themeColor="text1"/>
+        </w:rPr>
+        <w:t>Badri</w:t>
+      </w:r>
+      <w:proofErr w:type="spellEnd"/>
+      <w:r>
+        <w:rPr>
+          <w:rStyle w:val="lookup-resultcontent"/>
+          <w:rFonts w:cstheme="minorHAnsi"/>
+          <w:color w:val="000000" w:themeColor="text1"/>
+        </w:rPr>
+        <w:t>, A. (2010)</w:t>
+      </w:r>
+      <w:r>
+        <w:rPr>
+          <w:rStyle w:val="apple-converted-space"/>
+          <w:rFonts w:cstheme="minorHAnsi"/>
+          <w:color w:val="000000" w:themeColor="text1"/>
+        </w:rPr>
+        <w:t> </w:t>
+      </w:r>
+      <w:r>
+        <w:rPr>
+          <w:rStyle w:val="lookup-resultcontent"/>
+          <w:rFonts w:cstheme="minorHAnsi"/>
+          <w:i/>
+          <w:iCs/>
+          <w:color w:val="000000" w:themeColor="text1"/>
+        </w:rPr>
+        <w:t>Using questionnaires: For One on One requirements gathering processes</w:t>
+      </w:r>
+      <w:r>
+        <w:rPr>
+          <w:rStyle w:val="lookup-resultcontent"/>
+          <w:rFonts w:cstheme="minorHAnsi"/>
+          <w:color w:val="000000" w:themeColor="text1"/>
+        </w:rPr>
+        <w:t>. Available at: http://www.seilevel.com/requirements/using-questionnaires-for-one-on-one-requirements-gathering-processes (Accessed: 22 February 2017).</w:t>
+      </w:r>
+    </w:p>
+    <w:p>
+      <w:pPr>
+        <w:rPr>
+          <w:rStyle w:val="lookup-resultcontent"/>
+          <w:rFonts w:cstheme="minorHAnsi"/>
+          <w:color w:val="000000" w:themeColor="text1"/>
+        </w:rPr>
+      </w:pPr>
+    </w:p>
+    <w:p>
+      <w:pPr>
+        <w:rPr>
+          <w:rStyle w:val="lookup-resultcontent"/>
+          <w:rFonts w:cstheme="minorHAnsi"/>
+          <w:color w:val="000000" w:themeColor="text1"/>
+        </w:rPr>
+      </w:pPr>
+      <w:proofErr w:type="spellStart"/>
+      <w:r>
+        <w:rPr>
+          <w:rStyle w:val="lookup-resultcontent"/>
+          <w:rFonts w:cstheme="minorHAnsi"/>
+          <w:color w:val="000000" w:themeColor="text1"/>
+        </w:rPr>
+        <w:t>Debois</w:t>
+      </w:r>
+      <w:proofErr w:type="spellEnd"/>
+      <w:r>
+        <w:rPr>
+          <w:rStyle w:val="lookup-resultcontent"/>
+          <w:rFonts w:cstheme="minorHAnsi"/>
+          <w:color w:val="000000" w:themeColor="text1"/>
+        </w:rPr>
+        <w:t>, S. (2016)</w:t>
+      </w:r>
+      <w:r>
+        <w:rPr>
+          <w:rStyle w:val="apple-converted-space"/>
+          <w:rFonts w:cstheme="minorHAnsi"/>
+          <w:color w:val="000000" w:themeColor="text1"/>
+        </w:rPr>
+        <w:t> </w:t>
+      </w:r>
+      <w:proofErr w:type="gramStart"/>
+      <w:r>
+        <w:rPr>
+          <w:rStyle w:val="lookup-resultcontent"/>
+          <w:rFonts w:cstheme="minorHAnsi"/>
+          <w:i/>
+          <w:iCs/>
+          <w:color w:val="000000" w:themeColor="text1"/>
+        </w:rPr>
+        <w:t>9</w:t>
+      </w:r>
+      <w:proofErr w:type="gramEnd"/>
+      <w:r>
+        <w:rPr>
+          <w:rStyle w:val="lookup-resultcontent"/>
+          <w:rFonts w:cstheme="minorHAnsi"/>
+          <w:i/>
+          <w:iCs/>
+          <w:color w:val="000000" w:themeColor="text1"/>
+        </w:rPr>
+        <w:t xml:space="preserve"> advantages and disadvantages of questionnaires</w:t>
+      </w:r>
+      <w:r>
+        <w:rPr>
+          <w:rStyle w:val="lookup-resultcontent"/>
+          <w:rFonts w:cstheme="minorHAnsi"/>
+          <w:color w:val="000000" w:themeColor="text1"/>
+        </w:rPr>
+        <w:t>. Available at: https://surveyanyplace.com/questionnaire-pros-and-cons/ (Accessed: 22 February 2017).</w:t>
+      </w:r>
+    </w:p>
+    <w:p>
+      <w:pPr>
+        <w:rPr>
+          <w:rStyle w:val="lookup-resultcontent"/>
+          <w:rFonts w:cstheme="minorHAnsi"/>
+          <w:color w:val="000000" w:themeColor="text1"/>
+        </w:rPr>
+      </w:pPr>
+      <w:proofErr w:type="gramStart"/>
+      <w:r>
+        <w:rPr>
+          <w:rFonts w:cstheme="minorHAnsi"/>
+          <w:color w:val="000000" w:themeColor="text1"/>
+        </w:rPr>
+        <w:t>Eden IT Services Division (2009) </w:t>
+      </w:r>
+      <w:r>
+        <w:rPr>
+          <w:rFonts w:cstheme="minorHAnsi"/>
+          <w:i/>
+          <w:iCs/>
+          <w:color w:val="000000" w:themeColor="text1"/>
+        </w:rPr>
+        <w:t>Rich Internet Applications Growth and Challenges</w:t>
+      </w:r>
+      <w:r>
+        <w:rPr>
+          <w:rFonts w:cstheme="minorHAnsi"/>
+          <w:color w:val="000000" w:themeColor="text1"/>
+        </w:rPr>
+        <w:t>.</w:t>
+      </w:r>
+      <w:proofErr w:type="gramEnd"/>
+      <w:r>
+        <w:rPr>
+          <w:rFonts w:cstheme="minorHAnsi"/>
+          <w:color w:val="000000" w:themeColor="text1"/>
+        </w:rPr>
+        <w:t xml:space="preserve"> Available at: http://www.edenispl.com/_assets/whitepapers/ria.pdf (Accessed: 6 March 2017).</w:t>
+      </w:r>
+    </w:p>
+    <w:p>
+      <w:pPr>
+        <w:rPr>
+          <w:rStyle w:val="lookup-resultcontent"/>
+          <w:rFonts w:cstheme="minorHAnsi"/>
+          <w:color w:val="000000" w:themeColor="text1"/>
+        </w:rPr>
+      </w:pPr>
+    </w:p>
+    <w:p>
+      <w:pPr>
+        <w:rPr>
+          <w:rFonts w:cstheme="minorHAnsi"/>
+          <w:color w:val="000000" w:themeColor="text1"/>
+        </w:rPr>
+      </w:pPr>
+      <w:r>
+        <w:rPr>
+          <w:rFonts w:cstheme="minorHAnsi"/>
+          <w:color w:val="000000" w:themeColor="text1"/>
+        </w:rPr>
+        <w:t>Editor _</w:t>
+      </w:r>
+      <w:proofErr w:type="spellStart"/>
+      <w:r>
+        <w:rPr>
+          <w:rFonts w:cstheme="minorHAnsi"/>
+          <w:color w:val="000000" w:themeColor="text1"/>
+        </w:rPr>
+        <w:t>goodworks</w:t>
+      </w:r>
+      <w:proofErr w:type="spellEnd"/>
+      <w:r>
+        <w:rPr>
+          <w:rFonts w:cstheme="minorHAnsi"/>
+          <w:color w:val="000000" w:themeColor="text1"/>
+        </w:rPr>
+        <w:t xml:space="preserve"> (2015) </w:t>
+      </w:r>
+      <w:r>
+        <w:rPr>
+          <w:rFonts w:cstheme="minorHAnsi"/>
+          <w:i/>
+          <w:iCs/>
+          <w:color w:val="000000" w:themeColor="text1"/>
+        </w:rPr>
+        <w:t xml:space="preserve">Trends and popularity of </w:t>
+      </w:r>
+      <w:proofErr w:type="gramStart"/>
+      <w:r>
+        <w:rPr>
+          <w:rFonts w:cstheme="minorHAnsi"/>
+          <w:i/>
+          <w:iCs/>
+          <w:color w:val="000000" w:themeColor="text1"/>
+        </w:rPr>
+        <w:t>web application development services</w:t>
+      </w:r>
+      <w:proofErr w:type="gramEnd"/>
+      <w:r>
+        <w:rPr>
+          <w:rFonts w:cstheme="minorHAnsi"/>
+          <w:i/>
+          <w:iCs/>
+          <w:color w:val="000000" w:themeColor="text1"/>
+        </w:rPr>
+        <w:t xml:space="preserve"> - </w:t>
+      </w:r>
+      <w:proofErr w:type="spellStart"/>
+      <w:r>
+        <w:rPr>
+          <w:rFonts w:cstheme="minorHAnsi"/>
+          <w:i/>
+          <w:iCs/>
+          <w:color w:val="000000" w:themeColor="text1"/>
+        </w:rPr>
+        <w:t>GoodWorkLabs</w:t>
+      </w:r>
+      <w:proofErr w:type="spellEnd"/>
+      <w:r>
+        <w:rPr>
+          <w:rFonts w:cstheme="minorHAnsi"/>
+          <w:i/>
+          <w:iCs/>
+          <w:color w:val="000000" w:themeColor="text1"/>
+        </w:rPr>
+        <w:t>: Mobile App and software product development 2016</w:t>
+      </w:r>
+      <w:r>
+        <w:rPr>
+          <w:rFonts w:cstheme="minorHAnsi"/>
+          <w:color w:val="000000" w:themeColor="text1"/>
+        </w:rPr>
+        <w:t>. Available at: http://www.goodworklabs.com/trends-and-popularity-of-web-application-development-services/ (Accessed: 22 February 2017).</w:t>
+      </w:r>
+    </w:p>
+    <w:p>
+      <w:pPr>
+        <w:rPr>
+          <w:rFonts w:cstheme="minorHAnsi"/>
+          <w:color w:val="000000" w:themeColor="text1"/>
+        </w:rPr>
+      </w:pPr>
+    </w:p>
+    <w:p>
+      <w:pPr>
+        <w:rPr>
+          <w:rFonts w:cstheme="minorHAnsi"/>
+          <w:color w:val="000000" w:themeColor="text1"/>
+        </w:rPr>
+      </w:pPr>
+      <w:r>
+        <w:rPr>
+          <w:rStyle w:val="lookup-resultcontent"/>
+          <w:rFonts w:cstheme="minorHAnsi"/>
+          <w:color w:val="000000" w:themeColor="text1"/>
+          <w:highlight w:val="yellow"/>
+        </w:rPr>
+        <w:t>(</w:t>
+      </w:r>
+      <w:proofErr w:type="gramStart"/>
+      <w:r>
+        <w:rPr>
+          <w:rStyle w:val="lookup-resultcontent"/>
+          <w:rFonts w:cstheme="minorHAnsi"/>
+          <w:color w:val="000000" w:themeColor="text1"/>
+          <w:highlight w:val="yellow"/>
+        </w:rPr>
+        <w:t>editor</w:t>
+      </w:r>
+      <w:proofErr w:type="gramEnd"/>
+      <w:r>
+        <w:rPr>
+          <w:rStyle w:val="lookup-resultcontent"/>
+          <w:rFonts w:cstheme="minorHAnsi"/>
+          <w:color w:val="000000" w:themeColor="text1"/>
+          <w:highlight w:val="yellow"/>
+        </w:rPr>
+        <w:t xml:space="preserve"> _</w:t>
+      </w:r>
+      <w:proofErr w:type="spellStart"/>
+      <w:r>
+        <w:rPr>
+          <w:rStyle w:val="lookup-resultcontent"/>
+          <w:rFonts w:cstheme="minorHAnsi"/>
+          <w:color w:val="000000" w:themeColor="text1"/>
+          <w:highlight w:val="yellow"/>
+        </w:rPr>
+        <w:t>goodworks</w:t>
+      </w:r>
+      <w:proofErr w:type="spellEnd"/>
+      <w:r>
+        <w:rPr>
+          <w:rStyle w:val="lookup-resultcontent"/>
+          <w:rFonts w:cstheme="minorHAnsi"/>
+          <w:color w:val="000000" w:themeColor="text1"/>
+          <w:highlight w:val="yellow"/>
+        </w:rPr>
+        <w:t>, 2015) – use when talking about RIA</w:t>
+      </w:r>
+    </w:p>
+    <w:p>
+      <w:pPr>
+        <w:rPr>
+          <w:rFonts w:cstheme="minorHAnsi"/>
+          <w:color w:val="000000" w:themeColor="text1"/>
+        </w:rPr>
+      </w:pPr>
+    </w:p>
+    <w:p>
+      <w:pPr>
+        <w:rPr>
+          <w:rStyle w:val="lookup-resultcontent"/>
+          <w:rFonts w:cstheme="minorHAnsi"/>
+          <w:color w:val="000000" w:themeColor="text1"/>
+        </w:rPr>
+      </w:pPr>
+      <w:proofErr w:type="gramStart"/>
+      <w:r>
+        <w:rPr>
+          <w:rStyle w:val="lookup-resultcontent"/>
+          <w:rFonts w:cstheme="minorHAnsi"/>
+          <w:color w:val="000000" w:themeColor="text1"/>
+        </w:rPr>
+        <w:t>Eriksson, U. (2012)</w:t>
+      </w:r>
+      <w:r>
+        <w:rPr>
+          <w:rStyle w:val="apple-converted-space"/>
+          <w:rFonts w:cstheme="minorHAnsi"/>
+          <w:color w:val="000000" w:themeColor="text1"/>
+        </w:rPr>
+        <w:t> </w:t>
+      </w:r>
+      <w:r>
+        <w:rPr>
+          <w:rStyle w:val="lookup-resultcontent"/>
+          <w:rFonts w:cstheme="minorHAnsi"/>
+          <w:i/>
+          <w:iCs/>
+          <w:color w:val="000000" w:themeColor="text1"/>
+        </w:rPr>
+        <w:t>How to use interviews to gather requirements</w:t>
+      </w:r>
+      <w:r>
+        <w:rPr>
+          <w:rStyle w:val="lookup-resultcontent"/>
+          <w:rFonts w:cstheme="minorHAnsi"/>
+          <w:color w:val="000000" w:themeColor="text1"/>
+        </w:rPr>
+        <w:t>.</w:t>
+      </w:r>
+      <w:proofErr w:type="gramEnd"/>
+      <w:r>
+        <w:rPr>
+          <w:rStyle w:val="lookup-resultcontent"/>
+          <w:rFonts w:cstheme="minorHAnsi"/>
+          <w:color w:val="000000" w:themeColor="text1"/>
+        </w:rPr>
+        <w:t xml:space="preserve"> Available at: http://reqtest.com/requirements-blog/how-to-use-interviews-to-gather-requirements/ (Accessed: 22 February 2017).</w:t>
+      </w:r>
+    </w:p>
+    <w:p>
+      <w:pPr>
+        <w:rPr>
+          <w:rStyle w:val="lookup-resultcontent"/>
+          <w:rFonts w:cstheme="minorHAnsi"/>
+          <w:color w:val="000000" w:themeColor="text1"/>
+        </w:rPr>
+      </w:pPr>
+    </w:p>
+    <w:p>
+      <w:pPr>
+        <w:rPr>
+          <w:rStyle w:val="lookup-resultcontent"/>
+          <w:rFonts w:cstheme="minorHAnsi"/>
+          <w:color w:val="000000" w:themeColor="text1"/>
+        </w:rPr>
+      </w:pPr>
+      <w:r>
+        <w:rPr>
+          <w:rStyle w:val="lookup-resultcontent"/>
+          <w:rFonts w:cstheme="minorHAnsi"/>
+          <w:color w:val="000000" w:themeColor="text1"/>
+        </w:rPr>
+        <w:t>Fried, I. (2015)</w:t>
+      </w:r>
+      <w:r>
+        <w:rPr>
+          <w:rStyle w:val="apple-converted-space"/>
+          <w:rFonts w:cstheme="minorHAnsi"/>
+          <w:color w:val="000000" w:themeColor="text1"/>
+        </w:rPr>
+        <w:t> </w:t>
+      </w:r>
+      <w:r>
+        <w:rPr>
+          <w:rStyle w:val="lookup-resultcontent"/>
+          <w:rFonts w:cstheme="minorHAnsi"/>
+          <w:i/>
+          <w:iCs/>
+          <w:color w:val="000000" w:themeColor="text1"/>
+        </w:rPr>
+        <w:t xml:space="preserve">Mobile Apps have a short </w:t>
+      </w:r>
+      <w:proofErr w:type="gramStart"/>
+      <w:r>
+        <w:rPr>
+          <w:rStyle w:val="lookup-resultcontent"/>
+          <w:rFonts w:cstheme="minorHAnsi"/>
+          <w:i/>
+          <w:iCs/>
+          <w:color w:val="000000" w:themeColor="text1"/>
+        </w:rPr>
+        <w:t>Half life</w:t>
+      </w:r>
+      <w:proofErr w:type="gramEnd"/>
+      <w:r>
+        <w:rPr>
+          <w:rStyle w:val="lookup-resultcontent"/>
+          <w:rFonts w:cstheme="minorHAnsi"/>
+          <w:i/>
+          <w:iCs/>
+          <w:color w:val="000000" w:themeColor="text1"/>
+        </w:rPr>
+        <w:t>; Use falls sharply after First Six months</w:t>
+      </w:r>
+      <w:r>
+        <w:rPr>
+          <w:rStyle w:val="lookup-resultcontent"/>
+          <w:rFonts w:cstheme="minorHAnsi"/>
+          <w:color w:val="000000" w:themeColor="text1"/>
+        </w:rPr>
+        <w:t>. Available at: http://www.recode.net/2015/9/2/11618236/mobile-apps-have-a-short-half-life-use-falls-sharply-after-first-six (Accessed: 21 February 2017).</w:t>
+      </w:r>
+    </w:p>
+    <w:p>
+      <w:pPr>
+        <w:rPr>
+          <w:rStyle w:val="lookup-resultcontent"/>
+          <w:rFonts w:cstheme="minorHAnsi"/>
+          <w:color w:val="000000" w:themeColor="text1"/>
+        </w:rPr>
+      </w:pPr>
+    </w:p>
+    <w:p>
+      <w:pPr>
+        <w:rPr>
+          <w:rStyle w:val="lookup-resultcontent"/>
+          <w:rFonts w:cstheme="minorHAnsi"/>
+          <w:color w:val="000000" w:themeColor="text1"/>
+        </w:rPr>
+      </w:pPr>
+      <w:proofErr w:type="spellStart"/>
+      <w:r>
+        <w:rPr>
+          <w:rStyle w:val="lookup-resultcontent"/>
+          <w:rFonts w:cstheme="minorHAnsi"/>
+          <w:color w:val="000000" w:themeColor="text1"/>
+        </w:rPr>
+        <w:t>GuestU</w:t>
+      </w:r>
+      <w:proofErr w:type="spellEnd"/>
+      <w:r>
+        <w:rPr>
+          <w:rStyle w:val="lookup-resultcontent"/>
+          <w:rFonts w:cstheme="minorHAnsi"/>
+          <w:color w:val="000000" w:themeColor="text1"/>
+        </w:rPr>
+        <w:t xml:space="preserve"> (2016)</w:t>
+      </w:r>
+      <w:r>
+        <w:rPr>
+          <w:rStyle w:val="apple-converted-space"/>
+          <w:rFonts w:cstheme="minorHAnsi"/>
+          <w:color w:val="000000" w:themeColor="text1"/>
+        </w:rPr>
+        <w:t> </w:t>
+      </w:r>
+      <w:r>
+        <w:rPr>
+          <w:rStyle w:val="lookup-resultcontent"/>
+          <w:rFonts w:cstheme="minorHAnsi"/>
+          <w:i/>
+          <w:iCs/>
+          <w:color w:val="000000" w:themeColor="text1"/>
+        </w:rPr>
+        <w:t xml:space="preserve">World </w:t>
+      </w:r>
+      <w:proofErr w:type="spellStart"/>
+      <w:r>
+        <w:rPr>
+          <w:rStyle w:val="lookup-resultcontent"/>
+          <w:rFonts w:cstheme="minorHAnsi"/>
+          <w:i/>
+          <w:iCs/>
+          <w:color w:val="000000" w:themeColor="text1"/>
+        </w:rPr>
+        <w:t>Assoc.Girl</w:t>
+      </w:r>
+      <w:proofErr w:type="spellEnd"/>
+      <w:r>
+        <w:rPr>
+          <w:rStyle w:val="lookup-resultcontent"/>
+          <w:rFonts w:cstheme="minorHAnsi"/>
+          <w:i/>
+          <w:iCs/>
+          <w:color w:val="000000" w:themeColor="text1"/>
+        </w:rPr>
+        <w:t xml:space="preserve"> Guides/Scouts</w:t>
+      </w:r>
+      <w:r>
+        <w:rPr>
+          <w:rStyle w:val="lookup-resultcontent"/>
+          <w:rFonts w:cstheme="minorHAnsi"/>
+          <w:color w:val="000000" w:themeColor="text1"/>
+        </w:rPr>
+        <w:t>. Available at: https://play.google.com/store/apps/details?id=com.xtourmaker.WAGGGS&amp;hl=en_GB (Accessed: 13 October 2016).</w:t>
+      </w:r>
+    </w:p>
+    <w:p>
+      <w:pPr>
+        <w:rPr>
+          <w:rStyle w:val="lookup-resultcontent"/>
+          <w:rFonts w:cstheme="minorHAnsi"/>
+          <w:color w:val="000000" w:themeColor="text1"/>
+        </w:rPr>
+      </w:pPr>
+    </w:p>
+    <w:p>
+      <w:pPr>
+        <w:rPr>
+          <w:rStyle w:val="lookup-resultcontent"/>
+          <w:rFonts w:cstheme="minorHAnsi"/>
+          <w:color w:val="000000" w:themeColor="text1"/>
+        </w:rPr>
+      </w:pPr>
+      <w:proofErr w:type="gramStart"/>
+      <w:r>
+        <w:rPr>
+          <w:rFonts w:cstheme="minorHAnsi"/>
+          <w:color w:val="000000" w:themeColor="text1"/>
+        </w:rPr>
+        <w:t>Kay, R. (2009) </w:t>
+      </w:r>
+      <w:r>
+        <w:rPr>
+          <w:rFonts w:cstheme="minorHAnsi"/>
+          <w:i/>
+          <w:iCs/>
+          <w:color w:val="000000" w:themeColor="text1"/>
+        </w:rPr>
+        <w:t>Rich Internet applications</w:t>
+      </w:r>
+      <w:r>
+        <w:rPr>
+          <w:rFonts w:cstheme="minorHAnsi"/>
+          <w:color w:val="000000" w:themeColor="text1"/>
+        </w:rPr>
+        <w:t>.</w:t>
+      </w:r>
+      <w:proofErr w:type="gramEnd"/>
+      <w:r>
+        <w:rPr>
+          <w:rFonts w:cstheme="minorHAnsi"/>
+          <w:color w:val="000000" w:themeColor="text1"/>
+        </w:rPr>
+        <w:t xml:space="preserve"> Available at: http://www.computerworld.com/article/2551058/networking/rich-internet-applications.html (Accessed: 6 March 2017).</w:t>
+      </w:r>
+    </w:p>
+    <w:p>
+      <w:pPr>
+        <w:rPr>
+          <w:rStyle w:val="lookup-resultcontent"/>
+          <w:rFonts w:cstheme="minorHAnsi"/>
+          <w:color w:val="000000" w:themeColor="text1"/>
+        </w:rPr>
+      </w:pPr>
+    </w:p>
+    <w:p>
+      <w:pPr>
+        <w:rPr>
+          <w:rStyle w:val="lookup-resultcontent"/>
+          <w:rFonts w:cstheme="minorHAnsi"/>
+          <w:color w:val="000000" w:themeColor="text1"/>
+        </w:rPr>
+      </w:pPr>
+      <w:r>
+        <w:rPr>
+          <w:rStyle w:val="lookup-resultcontent"/>
+          <w:rFonts w:cstheme="minorHAnsi"/>
+          <w:color w:val="000000" w:themeColor="text1"/>
+        </w:rPr>
+        <w:t>Mackenzie, T. (2012) ‘App store fees, percentages, and payouts: What developers need to know’,</w:t>
+      </w:r>
+      <w:r>
+        <w:rPr>
+          <w:rStyle w:val="apple-converted-space"/>
+          <w:rFonts w:cstheme="minorHAnsi"/>
+          <w:color w:val="000000" w:themeColor="text1"/>
+        </w:rPr>
+        <w:t> </w:t>
+      </w:r>
+      <w:proofErr w:type="spellStart"/>
+      <w:r>
+        <w:rPr>
+          <w:rStyle w:val="lookup-resultcontent"/>
+          <w:rFonts w:cstheme="minorHAnsi"/>
+          <w:i/>
+          <w:iCs/>
+          <w:color w:val="000000" w:themeColor="text1"/>
+        </w:rPr>
+        <w:t>techRepublic</w:t>
+      </w:r>
+      <w:proofErr w:type="spellEnd"/>
+      <w:r>
+        <w:rPr>
+          <w:rStyle w:val="lookup-resultcontent"/>
+          <w:rFonts w:cstheme="minorHAnsi"/>
+          <w:color w:val="000000" w:themeColor="text1"/>
+        </w:rPr>
+        <w:t>, 07 May. Available at: http://www.techrepublic.com/blog/software-engineer/app-store-fees-percentages-and-payouts-what-developers-need-to-know/ (Accessed: 21 February 2017).</w:t>
+      </w:r>
+    </w:p>
+    <w:p>
+      <w:pPr>
+        <w:rPr>
+          <w:rStyle w:val="lookup-resultcontent"/>
+          <w:rFonts w:cstheme="minorHAnsi"/>
+          <w:color w:val="000000" w:themeColor="text1"/>
+        </w:rPr>
+      </w:pPr>
+    </w:p>
+    <w:p>
+      <w:pPr>
+        <w:rPr>
+          <w:rStyle w:val="lookup-resultcontent"/>
+          <w:rFonts w:cstheme="minorHAnsi"/>
+          <w:color w:val="000000" w:themeColor="text1"/>
+        </w:rPr>
+      </w:pPr>
+      <w:proofErr w:type="spellStart"/>
+      <w:r>
+        <w:rPr>
+          <w:rStyle w:val="lookup-resultcontent"/>
+          <w:rFonts w:cstheme="minorHAnsi"/>
+          <w:color w:val="000000" w:themeColor="text1"/>
+        </w:rPr>
+        <w:lastRenderedPageBreak/>
+        <w:t>Marrs</w:t>
+      </w:r>
+      <w:proofErr w:type="spellEnd"/>
+      <w:r>
+        <w:rPr>
+          <w:rStyle w:val="lookup-resultcontent"/>
+          <w:rFonts w:cstheme="minorHAnsi"/>
+          <w:color w:val="000000" w:themeColor="text1"/>
+        </w:rPr>
+        <w:t>, M. (2016)</w:t>
+      </w:r>
+      <w:r>
+        <w:rPr>
+          <w:rStyle w:val="apple-converted-space"/>
+          <w:rFonts w:cstheme="minorHAnsi"/>
+          <w:color w:val="000000" w:themeColor="text1"/>
+        </w:rPr>
+        <w:t> </w:t>
+      </w:r>
+      <w:r>
+        <w:rPr>
+          <w:rStyle w:val="lookup-resultcontent"/>
+          <w:rFonts w:cstheme="minorHAnsi"/>
+          <w:i/>
+          <w:iCs/>
+          <w:color w:val="000000" w:themeColor="text1"/>
+        </w:rPr>
+        <w:t xml:space="preserve">7 best survey tools: Create awesome surveys </w:t>
+      </w:r>
+      <w:proofErr w:type="gramStart"/>
+      <w:r>
+        <w:rPr>
+          <w:rStyle w:val="lookup-resultcontent"/>
+          <w:rFonts w:cstheme="minorHAnsi"/>
+          <w:i/>
+          <w:iCs/>
+          <w:color w:val="000000" w:themeColor="text1"/>
+        </w:rPr>
+        <w:t>for free</w:t>
+      </w:r>
+      <w:proofErr w:type="gramEnd"/>
+      <w:r>
+        <w:rPr>
+          <w:rStyle w:val="lookup-resultcontent"/>
+          <w:rFonts w:cstheme="minorHAnsi"/>
+          <w:i/>
+          <w:iCs/>
+          <w:color w:val="000000" w:themeColor="text1"/>
+        </w:rPr>
+        <w:t>!</w:t>
+      </w:r>
+      <w:r>
+        <w:rPr>
+          <w:rStyle w:val="apple-converted-space"/>
+          <w:rFonts w:cstheme="minorHAnsi"/>
+          <w:color w:val="000000" w:themeColor="text1"/>
+        </w:rPr>
+        <w:t> </w:t>
+      </w:r>
+      <w:r>
+        <w:rPr>
+          <w:rStyle w:val="lookup-resultcontent"/>
+          <w:rFonts w:cstheme="minorHAnsi"/>
+          <w:color w:val="000000" w:themeColor="text1"/>
+        </w:rPr>
+        <w:t>Available at: http://www.wordstream.com/blog/ws/2014/11/10/best-online-survey-tools (Accessed: 22 February 2017).</w:t>
+      </w:r>
+    </w:p>
+    <w:p>
+      <w:pPr>
+        <w:rPr>
+          <w:rFonts w:cstheme="minorHAnsi"/>
+          <w:color w:val="000000" w:themeColor="text1"/>
+        </w:rPr>
+      </w:pPr>
+    </w:p>
+    <w:p>
+      <w:pPr>
+        <w:rPr>
+          <w:rStyle w:val="lookup-resultcontent"/>
+          <w:rFonts w:cstheme="minorHAnsi"/>
+          <w:color w:val="000000" w:themeColor="text1"/>
+        </w:rPr>
+      </w:pPr>
+      <w:proofErr w:type="spellStart"/>
+      <w:proofErr w:type="gramStart"/>
+      <w:r>
+        <w:rPr>
+          <w:rStyle w:val="lookup-resultcontent"/>
+          <w:rFonts w:cstheme="minorHAnsi"/>
+          <w:color w:val="000000" w:themeColor="text1"/>
+        </w:rPr>
+        <w:t>Statista</w:t>
+      </w:r>
+      <w:proofErr w:type="spellEnd"/>
+      <w:r>
+        <w:rPr>
+          <w:rStyle w:val="lookup-resultcontent"/>
+          <w:rFonts w:cstheme="minorHAnsi"/>
+          <w:color w:val="000000" w:themeColor="text1"/>
+        </w:rPr>
+        <w:t xml:space="preserve"> (2015)</w:t>
+      </w:r>
+      <w:r>
+        <w:rPr>
+          <w:rStyle w:val="apple-converted-space"/>
+          <w:rFonts w:cstheme="minorHAnsi"/>
+          <w:color w:val="000000" w:themeColor="text1"/>
+        </w:rPr>
+        <w:t> </w:t>
+      </w:r>
+      <w:r>
+        <w:rPr>
+          <w:rStyle w:val="lookup-resultcontent"/>
+          <w:rFonts w:cstheme="minorHAnsi"/>
+          <w:i/>
+          <w:iCs/>
+          <w:color w:val="000000" w:themeColor="text1"/>
+        </w:rPr>
+        <w:t>Smartphone OS global market share 2009-2016 | statistic</w:t>
+      </w:r>
+      <w:r>
+        <w:rPr>
+          <w:rStyle w:val="lookup-resultcontent"/>
+          <w:rFonts w:cstheme="minorHAnsi"/>
+          <w:color w:val="000000" w:themeColor="text1"/>
+        </w:rPr>
+        <w:t>.</w:t>
+      </w:r>
+      <w:proofErr w:type="gramEnd"/>
+      <w:r>
+        <w:rPr>
+          <w:rStyle w:val="lookup-resultcontent"/>
+          <w:rFonts w:cstheme="minorHAnsi"/>
+          <w:color w:val="000000" w:themeColor="text1"/>
+        </w:rPr>
+        <w:t xml:space="preserve"> Available at: https://www.statista.com/statistics/266136/global-market-share-held-by-smartphone-operating-systems/ (Accessed: 21 February 2017).</w:t>
+      </w:r>
+    </w:p>
+    <w:p>
+      <w:pPr>
+        <w:rPr>
+          <w:rStyle w:val="lookup-resultcontent"/>
+          <w:rFonts w:cstheme="minorHAnsi"/>
+          <w:color w:val="000000" w:themeColor="text1"/>
+        </w:rPr>
+      </w:pPr>
+    </w:p>
+    <w:p>
+      <w:pPr>
+        <w:rPr>
+          <w:color w:val="000000" w:themeColor="text1"/>
+        </w:rPr>
+      </w:pPr>
+      <w:r>
+        <w:rPr>
+          <w:rStyle w:val="lookup-resultcontent"/>
+          <w:rFonts w:cstheme="minorHAnsi"/>
+          <w:color w:val="000000" w:themeColor="text1"/>
+        </w:rPr>
+        <w:t>Summerfield, J. (no date)</w:t>
+      </w:r>
+      <w:r>
+        <w:rPr>
+          <w:rStyle w:val="apple-converted-space"/>
+          <w:rFonts w:cstheme="minorHAnsi"/>
+          <w:color w:val="000000" w:themeColor="text1"/>
+        </w:rPr>
+        <w:t> </w:t>
+      </w:r>
+      <w:r>
+        <w:rPr>
+          <w:rStyle w:val="lookup-resultcontent"/>
+          <w:rFonts w:cstheme="minorHAnsi"/>
+          <w:i/>
+          <w:iCs/>
+          <w:color w:val="000000" w:themeColor="text1"/>
+        </w:rPr>
+        <w:t>Mobile Website vs. Mobile App: Which is best for your organization?</w:t>
+      </w:r>
+      <w:r>
+        <w:rPr>
+          <w:rStyle w:val="apple-converted-space"/>
+          <w:rFonts w:cstheme="minorHAnsi"/>
+          <w:color w:val="000000" w:themeColor="text1"/>
+        </w:rPr>
+        <w:t> </w:t>
+      </w:r>
+      <w:r>
+        <w:rPr>
+          <w:rStyle w:val="lookup-resultcontent"/>
+          <w:rFonts w:cstheme="minorHAnsi"/>
+          <w:color w:val="000000" w:themeColor="text1"/>
+        </w:rPr>
+        <w:t>Available at: https://www.hswsolutions.com/services/mobile-web-development/mobile-website-vs-apps/ (Accessed: 21 February 2017</w:t>
+      </w:r>
+      <w:r>
         <w:rPr>
           <w:rStyle w:val="lookup-resultcontent"/>
           <w:rFonts w:ascii="Helvetica" w:hAnsi="Helvetica" w:cs="Helvetica"/>
-          <w:color w:val="505050"/>
-        </w:rPr>
-      </w:pPr>
-      <w:proofErr w:type="spellStart"/>
-      <w:r>
-        <w:rPr>
-          <w:rStyle w:val="lookup-resultcontent"/>
-          <w:rFonts w:ascii="Helvetica" w:hAnsi="Helvetica" w:cs="Helvetica"/>
-          <w:color w:val="505050"/>
-        </w:rPr>
-        <w:t>Badri</w:t>
-      </w:r>
-      <w:proofErr w:type="spellEnd"/>
-      <w:r>
-        <w:rPr>
-          <w:rStyle w:val="lookup-resultcontent"/>
-          <w:rFonts w:ascii="Helvetica" w:hAnsi="Helvetica" w:cs="Helvetica"/>
-          <w:color w:val="505050"/>
-        </w:rPr>
-        <w:t>, A. (2010)</w:t>
-      </w:r>
-      <w:r>
-        <w:rPr>
-          <w:rStyle w:val="apple-converted-space"/>
-          <w:rFonts w:ascii="Helvetica" w:hAnsi="Helvetica" w:cs="Helvetica"/>
-          <w:color w:val="505050"/>
-        </w:rPr>
-        <w:t> </w:t>
-      </w:r>
-      <w:r>
-        <w:rPr>
-          <w:rStyle w:val="lookup-resultcontent"/>
-          <w:rFonts w:ascii="Helvetica" w:hAnsi="Helvetica" w:cs="Helvetica"/>
-          <w:i/>
-          <w:iCs/>
-          <w:color w:val="505050"/>
-        </w:rPr>
-        <w:t>Using questionnaires: For One on One requirements gathering processes</w:t>
-      </w:r>
-      <w:r>
-        <w:rPr>
-          <w:rStyle w:val="lookup-resultcontent"/>
-          <w:rFonts w:ascii="Helvetica" w:hAnsi="Helvetica" w:cs="Helvetica"/>
-          <w:color w:val="505050"/>
-        </w:rPr>
-        <w:t>. Available at: http://www.seilevel.com/requirements/using-questionnaires-for-one-on-one-requirements-gathering-processes (Accessed: 22 February 2017).</w:t>
-      </w:r>
-    </w:p>
-    <w:p>
-      <w:pPr>
-        <w:rPr>
-          <w:rStyle w:val="lookup-resultcontent"/>
-          <w:rFonts w:ascii="Helvetica" w:hAnsi="Helvetica" w:cs="Helvetica"/>
-          <w:color w:val="505050"/>
-        </w:rPr>
-      </w:pPr>
-    </w:p>
-    <w:p>
-      <w:pPr>
-        <w:rPr>
-          <w:rStyle w:val="lookup-resultcontent"/>
-          <w:rFonts w:ascii="Helvetica" w:hAnsi="Helvetica" w:cs="Helvetica"/>
-          <w:color w:val="505050"/>
-        </w:rPr>
-      </w:pPr>
-      <w:proofErr w:type="spellStart"/>
-      <w:r>
-        <w:rPr>
-          <w:rStyle w:val="lookup-resultcontent"/>
-          <w:rFonts w:ascii="Helvetica" w:hAnsi="Helvetica" w:cs="Helvetica"/>
-          <w:color w:val="505050"/>
-        </w:rPr>
-        <w:t>Debois</w:t>
-      </w:r>
-      <w:proofErr w:type="spellEnd"/>
-      <w:r>
-        <w:rPr>
-          <w:rStyle w:val="lookup-resultcontent"/>
-          <w:rFonts w:ascii="Helvetica" w:hAnsi="Helvetica" w:cs="Helvetica"/>
-          <w:color w:val="505050"/>
-        </w:rPr>
-        <w:t>, S. (2016)</w:t>
-      </w:r>
-      <w:r>
-        <w:rPr>
-          <w:rStyle w:val="apple-converted-space"/>
-          <w:rFonts w:ascii="Helvetica" w:hAnsi="Helvetica" w:cs="Helvetica"/>
-          <w:color w:val="505050"/>
-        </w:rPr>
-        <w:t> </w:t>
-      </w:r>
-      <w:proofErr w:type="gramStart"/>
-      <w:r>
-        <w:rPr>
-          <w:rStyle w:val="lookup-resultcontent"/>
-          <w:rFonts w:ascii="Helvetica" w:hAnsi="Helvetica" w:cs="Helvetica"/>
-          <w:i/>
-          <w:iCs/>
-          <w:color w:val="505050"/>
-        </w:rPr>
-        <w:t>9</w:t>
-      </w:r>
-      <w:proofErr w:type="gramEnd"/>
-      <w:r>
-        <w:rPr>
-          <w:rStyle w:val="lookup-resultcontent"/>
-          <w:rFonts w:ascii="Helvetica" w:hAnsi="Helvetica" w:cs="Helvetica"/>
-          <w:i/>
-          <w:iCs/>
-          <w:color w:val="505050"/>
-        </w:rPr>
-        <w:t xml:space="preserve"> advantages and disadvantages of questionnaires</w:t>
-      </w:r>
-      <w:r>
-        <w:rPr>
-          <w:rStyle w:val="lookup-resultcontent"/>
-          <w:rFonts w:ascii="Helvetica" w:hAnsi="Helvetica" w:cs="Helvetica"/>
-          <w:color w:val="505050"/>
-        </w:rPr>
-        <w:t>. Available at: https://surveyanyplace.com/questionnaire-pros-and-cons/ (Accessed: 22 February 2017).</w:t>
-      </w:r>
-    </w:p>
-    <w:p>
-      <w:pPr>
-        <w:rPr>
-          <w:rStyle w:val="lookup-resultcontent"/>
-          <w:rFonts w:ascii="Helvetica" w:hAnsi="Helvetica" w:cs="Helvetica"/>
-          <w:color w:val="505050"/>
-        </w:rPr>
-      </w:pPr>
-    </w:p>
-    <w:p>
-      <w:r>
-        <w:t>E</w:t>
-      </w:r>
-      <w:r>
-        <w:t>ditor _</w:t>
-      </w:r>
-      <w:proofErr w:type="spellStart"/>
-      <w:r>
-        <w:t>goodworks</w:t>
-      </w:r>
-      <w:proofErr w:type="spellEnd"/>
-      <w:r>
-        <w:t xml:space="preserve"> (2015) </w:t>
-      </w:r>
-      <w:r>
-        <w:rPr>
-          <w:i/>
-          <w:iCs/>
-        </w:rPr>
-        <w:t xml:space="preserve">Trends and popularity of </w:t>
-      </w:r>
-      <w:proofErr w:type="gramStart"/>
-      <w:r>
-        <w:rPr>
-          <w:i/>
-          <w:iCs/>
-        </w:rPr>
-        <w:t>web application development services</w:t>
-      </w:r>
-      <w:proofErr w:type="gramEnd"/>
-      <w:r>
-        <w:rPr>
-          <w:i/>
-          <w:iCs/>
-        </w:rPr>
-        <w:t xml:space="preserve"> - </w:t>
-      </w:r>
-      <w:proofErr w:type="spellStart"/>
-      <w:r>
-        <w:rPr>
-          <w:i/>
-          <w:iCs/>
-        </w:rPr>
-        <w:t>GoodWorkLabs</w:t>
-      </w:r>
-      <w:proofErr w:type="spellEnd"/>
-      <w:r>
-        <w:rPr>
-          <w:i/>
-          <w:iCs/>
-        </w:rPr>
-        <w:t>: Mobile App and software product development 2016</w:t>
-      </w:r>
-      <w:r>
-        <w:t>. Available at: http://www.goodworklabs.com/trends-and-popularity-of-web-application-development-services/ (Accessed: 22 February 2017).</w:t>
-      </w:r>
-    </w:p>
-    <w:p/>
-    <w:p>
-      <w:r>
-        <w:rPr>
-          <w:rStyle w:val="lookup-resultcontent"/>
-          <w:rFonts w:ascii="Helvetica" w:hAnsi="Helvetica" w:cs="Helvetica"/>
-          <w:color w:val="505050"/>
-          <w:highlight w:val="yellow"/>
-        </w:rPr>
-        <w:t>(</w:t>
-      </w:r>
-      <w:proofErr w:type="gramStart"/>
-      <w:r>
-        <w:rPr>
-          <w:rStyle w:val="lookup-resultcontent"/>
-          <w:rFonts w:ascii="Helvetica" w:hAnsi="Helvetica" w:cs="Helvetica"/>
-          <w:color w:val="505050"/>
-          <w:highlight w:val="yellow"/>
-        </w:rPr>
-        <w:t>editor</w:t>
-      </w:r>
-      <w:proofErr w:type="gramEnd"/>
-      <w:r>
-        <w:rPr>
-          <w:rStyle w:val="lookup-resultcontent"/>
-          <w:rFonts w:ascii="Helvetica" w:hAnsi="Helvetica" w:cs="Helvetica"/>
-          <w:color w:val="505050"/>
-          <w:highlight w:val="yellow"/>
-        </w:rPr>
-        <w:t xml:space="preserve"> _</w:t>
-      </w:r>
-      <w:proofErr w:type="spellStart"/>
-      <w:r>
-        <w:rPr>
-          <w:rStyle w:val="lookup-resultcontent"/>
-          <w:rFonts w:ascii="Helvetica" w:hAnsi="Helvetica" w:cs="Helvetica"/>
-          <w:color w:val="505050"/>
-          <w:highlight w:val="yellow"/>
-        </w:rPr>
-        <w:t>goodworks</w:t>
-      </w:r>
-      <w:proofErr w:type="spellEnd"/>
-      <w:r>
-        <w:rPr>
-          <w:rStyle w:val="lookup-resultcontent"/>
-          <w:rFonts w:ascii="Helvetica" w:hAnsi="Helvetica" w:cs="Helvetica"/>
-          <w:color w:val="505050"/>
-          <w:highlight w:val="yellow"/>
-        </w:rPr>
-        <w:t>, 2015) – use when talking about RIA</w:t>
-      </w:r>
-    </w:p>
-    <w:p/>
-    <w:p>
-      <w:pPr>
-        <w:rPr>
-          <w:rStyle w:val="lookup-resultcontent"/>
-          <w:rFonts w:ascii="Helvetica" w:hAnsi="Helvetica" w:cs="Helvetica"/>
-          <w:color w:val="000000" w:themeColor="text1"/>
-        </w:rPr>
-      </w:pPr>
-      <w:proofErr w:type="gramStart"/>
-      <w:r>
-        <w:rPr>
-          <w:rStyle w:val="lookup-resultcontent"/>
-          <w:rFonts w:ascii="Helvetica" w:hAnsi="Helvetica" w:cs="Helvetica"/>
-          <w:color w:val="000000" w:themeColor="text1"/>
-        </w:rPr>
-        <w:t>Eriksson, U. (2012)</w:t>
-      </w:r>
-      <w:r>
-        <w:rPr>
-          <w:rStyle w:val="apple-converted-space"/>
-          <w:rFonts w:ascii="Helvetica" w:hAnsi="Helvetica" w:cs="Helvetica"/>
-          <w:color w:val="000000" w:themeColor="text1"/>
-        </w:rPr>
-        <w:t> </w:t>
-      </w:r>
-      <w:r>
-        <w:rPr>
-          <w:rStyle w:val="lookup-resultcontent"/>
-          <w:rFonts w:ascii="Helvetica" w:hAnsi="Helvetica" w:cs="Helvetica"/>
-          <w:i/>
-          <w:iCs/>
-          <w:color w:val="000000" w:themeColor="text1"/>
-        </w:rPr>
-        <w:t>How to use interviews to gather requirements</w:t>
-      </w:r>
-      <w:r>
-        <w:rPr>
-          <w:rStyle w:val="lookup-resultcontent"/>
-          <w:rFonts w:ascii="Helvetica" w:hAnsi="Helvetica" w:cs="Helvetica"/>
-          <w:color w:val="000000" w:themeColor="text1"/>
-        </w:rPr>
-        <w:t>.</w:t>
-      </w:r>
-      <w:proofErr w:type="gramEnd"/>
-      <w:r>
-        <w:rPr>
-          <w:rStyle w:val="lookup-resultcontent"/>
-          <w:rFonts w:ascii="Helvetica" w:hAnsi="Helvetica" w:cs="Helvetica"/>
-          <w:color w:val="000000" w:themeColor="text1"/>
-        </w:rPr>
-        <w:t xml:space="preserve"> Available at: http://reqtest.com/requirements-blog/how-to-use-interviews-to-gather-requirements/ (Accessed: 22 February 2017).</w:t>
-      </w:r>
-    </w:p>
-    <w:p>
-      <w:pPr>
-        <w:rPr>
-          <w:rStyle w:val="lookup-resultcontent"/>
-          <w:rFonts w:ascii="Helvetica" w:hAnsi="Helvetica" w:cs="Helvetica"/>
-          <w:color w:val="000000" w:themeColor="text1"/>
-        </w:rPr>
-      </w:pPr>
-    </w:p>
-    <w:p>
-      <w:pPr>
-        <w:rPr>
-          <w:rStyle w:val="lookup-resultcontent"/>
-          <w:rFonts w:ascii="Helvetica" w:hAnsi="Helvetica" w:cs="Helvetica"/>
-          <w:color w:val="000000" w:themeColor="text1"/>
-        </w:rPr>
-      </w:pPr>
-      <w:r>
-        <w:rPr>
-          <w:rStyle w:val="lookup-resultcontent"/>
-          <w:rFonts w:ascii="Helvetica" w:hAnsi="Helvetica" w:cs="Helvetica"/>
-          <w:color w:val="000000" w:themeColor="text1"/>
-        </w:rPr>
-        <w:t>Fried, I. (2015)</w:t>
-      </w:r>
-      <w:r>
-        <w:rPr>
-          <w:rStyle w:val="apple-converted-space"/>
-          <w:rFonts w:ascii="Helvetica" w:hAnsi="Helvetica" w:cs="Helvetica"/>
-          <w:color w:val="000000" w:themeColor="text1"/>
-        </w:rPr>
-        <w:t> </w:t>
-      </w:r>
-      <w:r>
-        <w:rPr>
-          <w:rStyle w:val="lookup-resultcontent"/>
-          <w:rFonts w:ascii="Helvetica" w:hAnsi="Helvetica" w:cs="Helvetica"/>
-          <w:i/>
-          <w:iCs/>
-          <w:color w:val="000000" w:themeColor="text1"/>
-        </w:rPr>
-        <w:t xml:space="preserve">Mobile Apps have a short </w:t>
-      </w:r>
-      <w:proofErr w:type="gramStart"/>
-      <w:r>
-        <w:rPr>
-          <w:rStyle w:val="lookup-resultcontent"/>
-          <w:rFonts w:ascii="Helvetica" w:hAnsi="Helvetica" w:cs="Helvetica"/>
-          <w:i/>
-          <w:iCs/>
-          <w:color w:val="000000" w:themeColor="text1"/>
-        </w:rPr>
-        <w:t>Half life</w:t>
-      </w:r>
-      <w:proofErr w:type="gramEnd"/>
-      <w:r>
-        <w:rPr>
-          <w:rStyle w:val="lookup-resultcontent"/>
-          <w:rFonts w:ascii="Helvetica" w:hAnsi="Helvetica" w:cs="Helvetica"/>
-          <w:i/>
-          <w:iCs/>
-          <w:color w:val="000000" w:themeColor="text1"/>
-        </w:rPr>
-        <w:t>; Use falls sharply after First Six months</w:t>
-      </w:r>
-      <w:r>
-        <w:rPr>
-          <w:rStyle w:val="lookup-resultcontent"/>
-          <w:rFonts w:ascii="Helvetica" w:hAnsi="Helvetica" w:cs="Helvetica"/>
-          <w:color w:val="000000" w:themeColor="text1"/>
-        </w:rPr>
-        <w:t>. Available at: http://www.recode.net/2015/9/2/11618236/mobile-apps-have-a-short-half-life-use-falls-sharply-after-first-six (Accessed: 21 February 2017).</w:t>
-      </w:r>
-    </w:p>
-    <w:p>
-      <w:pPr>
-        <w:rPr>
-          <w:rStyle w:val="lookup-resultcontent"/>
-          <w:rFonts w:ascii="Helvetica" w:hAnsi="Helvetica" w:cs="Helvetica"/>
-          <w:color w:val="000000" w:themeColor="text1"/>
-        </w:rPr>
-      </w:pPr>
-    </w:p>
-    <w:p>
-      <w:pPr>
-        <w:rPr>
-          <w:rStyle w:val="lookup-resultcontent"/>
-          <w:rFonts w:ascii="Helvetica" w:hAnsi="Helvetica" w:cs="Helvetica"/>
-          <w:color w:val="000000" w:themeColor="text1"/>
-        </w:rPr>
-      </w:pPr>
-      <w:proofErr w:type="spellStart"/>
-      <w:r>
-        <w:rPr>
-          <w:rStyle w:val="lookup-resultcontent"/>
-          <w:rFonts w:cs="Helvetica"/>
-          <w:color w:val="000000" w:themeColor="text1"/>
-        </w:rPr>
-        <w:t>GuestU</w:t>
-      </w:r>
-      <w:proofErr w:type="spellEnd"/>
-      <w:r>
-        <w:rPr>
-          <w:rStyle w:val="lookup-resultcontent"/>
-          <w:rFonts w:cs="Helvetica"/>
-          <w:color w:val="000000" w:themeColor="text1"/>
-        </w:rPr>
-        <w:t xml:space="preserve"> (2016)</w:t>
-      </w:r>
-      <w:r>
-        <w:rPr>
-          <w:rStyle w:val="apple-converted-space"/>
-          <w:rFonts w:cs="Helvetica"/>
-          <w:color w:val="000000" w:themeColor="text1"/>
-        </w:rPr>
-        <w:t> </w:t>
-      </w:r>
-      <w:r>
-        <w:rPr>
-          <w:rStyle w:val="lookup-resultcontent"/>
-          <w:rFonts w:cs="Helvetica"/>
-          <w:i/>
-          <w:iCs/>
-          <w:color w:val="000000" w:themeColor="text1"/>
-        </w:rPr>
-        <w:t xml:space="preserve">World </w:t>
-      </w:r>
-      <w:proofErr w:type="spellStart"/>
-      <w:r>
-        <w:rPr>
-          <w:rStyle w:val="lookup-resultcontent"/>
-          <w:rFonts w:cs="Helvetica"/>
-          <w:i/>
-          <w:iCs/>
-          <w:color w:val="000000" w:themeColor="text1"/>
-        </w:rPr>
-        <w:t>Assoc.Girl</w:t>
-      </w:r>
-      <w:proofErr w:type="spellEnd"/>
-      <w:r>
-        <w:rPr>
-          <w:rStyle w:val="lookup-resultcontent"/>
-          <w:rFonts w:cs="Helvetica"/>
-          <w:i/>
-          <w:iCs/>
-          <w:color w:val="000000" w:themeColor="text1"/>
-        </w:rPr>
-        <w:t xml:space="preserve"> Guides/Scouts</w:t>
-      </w:r>
-      <w:r>
-        <w:rPr>
-          <w:rStyle w:val="lookup-resultcontent"/>
-          <w:rFonts w:cs="Helvetica"/>
-          <w:color w:val="000000" w:themeColor="text1"/>
-        </w:rPr>
-        <w:t>. Available at: https://play.google.com/store/apps/details?id=com.xtourmaker.WAGGGS&amp;hl=en_GB (Accessed: 13 October 2016).</w:t>
-      </w:r>
-    </w:p>
-    <w:p>
-      <w:pPr>
-        <w:rPr>
-          <w:rStyle w:val="lookup-resultcontent"/>
-          <w:rFonts w:ascii="Helvetica" w:hAnsi="Helvetica" w:cs="Helvetica"/>
-          <w:color w:val="000000" w:themeColor="text1"/>
-        </w:rPr>
-      </w:pPr>
-    </w:p>
-    <w:p>
-      <w:pPr>
-        <w:rPr>
-          <w:rStyle w:val="lookup-resultcontent"/>
-          <w:rFonts w:ascii="Helvetica" w:hAnsi="Helvetica" w:cs="Helvetica"/>
-          <w:color w:val="000000" w:themeColor="text1"/>
-        </w:rPr>
-      </w:pPr>
-      <w:r>
-        <w:rPr>
-          <w:rStyle w:val="lookup-resultcontent"/>
-          <w:rFonts w:ascii="Helvetica" w:hAnsi="Helvetica" w:cs="Helvetica"/>
-          <w:color w:val="000000" w:themeColor="text1"/>
-        </w:rPr>
-        <w:t>Mackenzie, T. (2012) ‘App store fees, percentages, and payouts: What developers need to know’,</w:t>
-      </w:r>
-      <w:r>
-        <w:rPr>
-          <w:rStyle w:val="apple-converted-space"/>
-          <w:rFonts w:ascii="Helvetica" w:hAnsi="Helvetica" w:cs="Helvetica"/>
-          <w:color w:val="000000" w:themeColor="text1"/>
-        </w:rPr>
-        <w:t> </w:t>
-      </w:r>
-      <w:proofErr w:type="spellStart"/>
-      <w:r>
-        <w:rPr>
-          <w:rStyle w:val="lookup-resultcontent"/>
-          <w:rFonts w:ascii="Helvetica" w:hAnsi="Helvetica" w:cs="Helvetica"/>
-          <w:i/>
-          <w:iCs/>
-          <w:color w:val="000000" w:themeColor="text1"/>
-        </w:rPr>
-        <w:t>techRepublic</w:t>
-      </w:r>
-      <w:proofErr w:type="spellEnd"/>
-      <w:r>
-        <w:rPr>
-          <w:rStyle w:val="lookup-resultcontent"/>
-          <w:rFonts w:ascii="Helvetica" w:hAnsi="Helvetica" w:cs="Helvetica"/>
-          <w:color w:val="000000" w:themeColor="text1"/>
-        </w:rPr>
-        <w:t>, 07 May. Available at: http://www.techrepublic.com/blog/software-engineer/app-store-fees-percentages-and-payouts-what-developers-need-to-know/ (Accessed: 21 February 2017).</w:t>
-      </w:r>
-    </w:p>
-    <w:p>
-      <w:pPr>
-        <w:rPr>
-          <w:rStyle w:val="lookup-resultcontent"/>
-          <w:rFonts w:ascii="Helvetica" w:hAnsi="Helvetica" w:cs="Helvetica"/>
-          <w:color w:val="000000" w:themeColor="text1"/>
-        </w:rPr>
-      </w:pPr>
-    </w:p>
-    <w:p>
-      <w:pPr>
-        <w:rPr>
-          <w:rStyle w:val="lookup-resultcontent"/>
-          <w:rFonts w:ascii="Helvetica" w:hAnsi="Helvetica" w:cs="Helvetica"/>
-          <w:color w:val="000000" w:themeColor="text1"/>
-        </w:rPr>
-      </w:pPr>
-      <w:proofErr w:type="spellStart"/>
-      <w:r>
-        <w:rPr>
-          <w:rStyle w:val="lookup-resultcontent"/>
-          <w:rFonts w:ascii="Helvetica" w:hAnsi="Helvetica" w:cs="Helvetica"/>
-          <w:color w:val="505050"/>
-        </w:rPr>
-        <w:t>Marrs</w:t>
-      </w:r>
-      <w:proofErr w:type="spellEnd"/>
-      <w:r>
-        <w:rPr>
-          <w:rStyle w:val="lookup-resultcontent"/>
-          <w:rFonts w:ascii="Helvetica" w:hAnsi="Helvetica" w:cs="Helvetica"/>
-          <w:color w:val="505050"/>
-        </w:rPr>
-        <w:t>, M. (2016)</w:t>
-      </w:r>
-      <w:r>
-        <w:rPr>
-          <w:rStyle w:val="apple-converted-space"/>
-          <w:rFonts w:ascii="Helvetica" w:hAnsi="Helvetica" w:cs="Helvetica"/>
-          <w:color w:val="505050"/>
-        </w:rPr>
-        <w:t> </w:t>
-      </w:r>
-      <w:r>
-        <w:rPr>
-          <w:rStyle w:val="lookup-resultcontent"/>
-          <w:rFonts w:ascii="Helvetica" w:hAnsi="Helvetica" w:cs="Helvetica"/>
-          <w:i/>
-          <w:iCs/>
-          <w:color w:val="505050"/>
-        </w:rPr>
-        <w:t xml:space="preserve">7 best survey tools: Create awesome surveys </w:t>
-      </w:r>
-      <w:proofErr w:type="gramStart"/>
-      <w:r>
-        <w:rPr>
-          <w:rStyle w:val="lookup-resultcontent"/>
-          <w:rFonts w:ascii="Helvetica" w:hAnsi="Helvetica" w:cs="Helvetica"/>
-          <w:i/>
-          <w:iCs/>
-          <w:color w:val="505050"/>
-        </w:rPr>
-        <w:t>for free</w:t>
-      </w:r>
-      <w:proofErr w:type="gramEnd"/>
-      <w:r>
-        <w:rPr>
-          <w:rStyle w:val="lookup-resultcontent"/>
-          <w:rFonts w:ascii="Helvetica" w:hAnsi="Helvetica" w:cs="Helvetica"/>
-          <w:i/>
-          <w:iCs/>
-          <w:color w:val="505050"/>
-        </w:rPr>
-        <w:t>!</w:t>
-      </w:r>
-      <w:r>
-        <w:rPr>
-          <w:rStyle w:val="apple-converted-space"/>
-          <w:rFonts w:ascii="Helvetica" w:hAnsi="Helvetica" w:cs="Helvetica"/>
-          <w:color w:val="505050"/>
-        </w:rPr>
-        <w:t> </w:t>
-      </w:r>
-      <w:r>
-        <w:rPr>
-          <w:rStyle w:val="lookup-resultcontent"/>
-          <w:rFonts w:ascii="Helvetica" w:hAnsi="Helvetica" w:cs="Helvetica"/>
-          <w:color w:val="505050"/>
-        </w:rPr>
-        <w:t>Available at: http://www.wordstream.com/blog/ws/2014/11/10/best-online-survey-tools (Accessed: 22 February 2017).</w:t>
-      </w:r>
-    </w:p>
-    <w:p/>
-    <w:p>
-      <w:pPr>
-        <w:rPr>
-          <w:rStyle w:val="lookup-resultcontent"/>
-          <w:rFonts w:ascii="Helvetica" w:hAnsi="Helvetica" w:cs="Helvetica"/>
-          <w:color w:val="000000" w:themeColor="text1"/>
-        </w:rPr>
-      </w:pPr>
-      <w:proofErr w:type="spellStart"/>
-      <w:proofErr w:type="gramStart"/>
-      <w:r>
-        <w:rPr>
-          <w:rStyle w:val="lookup-resultcontent"/>
-          <w:rFonts w:ascii="Helvetica" w:hAnsi="Helvetica" w:cs="Helvetica"/>
-          <w:color w:val="000000" w:themeColor="text1"/>
-        </w:rPr>
-        <w:t>Statista</w:t>
-      </w:r>
-      <w:proofErr w:type="spellEnd"/>
-      <w:r>
-        <w:rPr>
-          <w:rStyle w:val="lookup-resultcontent"/>
-          <w:rFonts w:ascii="Helvetica" w:hAnsi="Helvetica" w:cs="Helvetica"/>
-          <w:color w:val="000000" w:themeColor="text1"/>
-        </w:rPr>
-        <w:t xml:space="preserve"> (2015)</w:t>
-      </w:r>
-      <w:r>
-        <w:rPr>
-          <w:rStyle w:val="apple-converted-space"/>
-          <w:rFonts w:ascii="Helvetica" w:hAnsi="Helvetica" w:cs="Helvetica"/>
-          <w:color w:val="000000" w:themeColor="text1"/>
-        </w:rPr>
-        <w:t> </w:t>
-      </w:r>
-      <w:r>
-        <w:rPr>
-          <w:rStyle w:val="lookup-resultcontent"/>
-          <w:rFonts w:ascii="Helvetica" w:hAnsi="Helvetica" w:cs="Helvetica"/>
-          <w:i/>
-          <w:iCs/>
-          <w:color w:val="000000" w:themeColor="text1"/>
-        </w:rPr>
-        <w:t>Smartphone OS global market share 2009-2016 | statistic</w:t>
-      </w:r>
-      <w:r>
-        <w:rPr>
-          <w:rStyle w:val="lookup-resultcontent"/>
-          <w:rFonts w:ascii="Helvetica" w:hAnsi="Helvetica" w:cs="Helvetica"/>
-          <w:color w:val="000000" w:themeColor="text1"/>
-        </w:rPr>
-        <w:t>.</w:t>
-      </w:r>
-      <w:proofErr w:type="gramEnd"/>
-      <w:r>
-        <w:rPr>
-          <w:rStyle w:val="lookup-resultcontent"/>
-          <w:rFonts w:ascii="Helvetica" w:hAnsi="Helvetica" w:cs="Helvetica"/>
-          <w:color w:val="000000" w:themeColor="text1"/>
-        </w:rPr>
-        <w:t xml:space="preserve"> Available at: https://www.statista.com/statistics/266136/global-market-share-held-by-smartphone-operating-systems/ (Accessed: 21 February 2017).</w:t>
-      </w:r>
-    </w:p>
-    <w:p>
-      <w:pPr>
-        <w:rPr>
-          <w:rStyle w:val="lookup-resultcontent"/>
-          <w:rFonts w:ascii="Helvetica" w:hAnsi="Helvetica" w:cs="Helvetica"/>
-          <w:color w:val="000000" w:themeColor="text1"/>
-        </w:rPr>
-      </w:pPr>
-    </w:p>
-    <w:p>
-      <w:pPr>
-        <w:rPr>
-          <w:color w:val="000000" w:themeColor="text1"/>
-        </w:rPr>
-      </w:pPr>
-      <w:r>
-        <w:rPr>
-          <w:rStyle w:val="lookup-resultcontent"/>
-          <w:rFonts w:ascii="Helvetica" w:hAnsi="Helvetica" w:cs="Helvetica"/>
-          <w:color w:val="000000" w:themeColor="text1"/>
-        </w:rPr>
-        <w:t>Summerfield, J. (no date)</w:t>
-      </w:r>
-      <w:r>
-        <w:rPr>
-          <w:rStyle w:val="apple-converted-space"/>
-          <w:rFonts w:ascii="Helvetica" w:hAnsi="Helvetica" w:cs="Helvetica"/>
-          <w:color w:val="000000" w:themeColor="text1"/>
-        </w:rPr>
-        <w:t> </w:t>
-      </w:r>
-      <w:r>
-        <w:rPr>
-          <w:rStyle w:val="lookup-resultcontent"/>
-          <w:rFonts w:ascii="Helvetica" w:hAnsi="Helvetica" w:cs="Helvetica"/>
-          <w:i/>
-          <w:iCs/>
-          <w:color w:val="000000" w:themeColor="text1"/>
-        </w:rPr>
-        <w:t>Mobile Website vs. Mobile App: Which is best for your organization?</w:t>
-      </w:r>
-      <w:r>
-        <w:rPr>
-          <w:rStyle w:val="apple-converted-space"/>
-          <w:rFonts w:ascii="Helvetica" w:hAnsi="Helvetica" w:cs="Helvetica"/>
-          <w:color w:val="000000" w:themeColor="text1"/>
-        </w:rPr>
-        <w:t> </w:t>
-      </w:r>
-      <w:r>
-        <w:rPr>
-          <w:rStyle w:val="lookup-resultcontent"/>
-          <w:rFonts w:ascii="Helvetica" w:hAnsi="Helvetica" w:cs="Helvetica"/>
-          <w:color w:val="000000" w:themeColor="text1"/>
-        </w:rPr>
-        <w:t>Available at: https://www.hswsolutions.com/services/mobile-web-development/mobile-website-vs-apps/ (Accessed: 21 February 2017).</w:t>
+          <w:color w:val="000000" w:themeColor="text1"/>
+        </w:rPr>
+        <w:t>).</w:t>
       </w:r>
     </w:p>
     <w:sectPr>
@@ -6371,7 +7433,7 @@
             <w:rPr>
               <w:noProof/>
             </w:rPr>
-            <w:t>5</w:t>
+            <w:t>9</w:t>
           </w:r>
         </w:fldSimple>
         <w:r>
@@ -7538,9 +8600,9 @@
   </w:abstractNum>
   <w:abstractNum w:abstractNumId="10">
     <w:nsid w:val="29D32BAC"/>
-    <w:multiLevelType w:val="hybridMultilevel"/>
-    <w:tmpl w:val="AE8CA0A4"/>
-    <w:lvl w:ilvl="0" w:tplc="1A4062F4">
+    <w:multiLevelType w:val="multilevel"/>
+    <w:tmpl w:val="3E80028C"/>
+    <w:lvl w:ilvl="0">
       <w:start w:val="1"/>
       <w:numFmt w:val="decimal"/>
       <w:lvlText w:val="%1."/>
@@ -7553,77 +8615,109 @@
         <w:b/>
       </w:rPr>
     </w:lvl>
-    <w:lvl w:ilvl="1" w:tplc="08090019" w:tentative="1">
-      <w:start w:val="1"/>
-      <w:numFmt w:val="lowerLetter"/>
-      <w:lvlText w:val="%2."/>
-      <w:lvlJc w:val="left"/>
-      <w:pPr>
-        <w:ind w:left="1440" w:hanging="360"/>
-      </w:pPr>
-    </w:lvl>
-    <w:lvl w:ilvl="2" w:tplc="0809001B" w:tentative="1">
-      <w:start w:val="1"/>
-      <w:numFmt w:val="lowerRoman"/>
-      <w:lvlText w:val="%3."/>
-      <w:lvlJc w:val="right"/>
-      <w:pPr>
-        <w:ind w:left="2160" w:hanging="180"/>
-      </w:pPr>
-    </w:lvl>
-    <w:lvl w:ilvl="3" w:tplc="0809000F" w:tentative="1">
-      <w:start w:val="1"/>
-      <w:numFmt w:val="decimal"/>
-      <w:lvlText w:val="%4."/>
-      <w:lvlJc w:val="left"/>
-      <w:pPr>
-        <w:ind w:left="2880" w:hanging="360"/>
-      </w:pPr>
-    </w:lvl>
-    <w:lvl w:ilvl="4" w:tplc="08090019" w:tentative="1">
-      <w:start w:val="1"/>
-      <w:numFmt w:val="lowerLetter"/>
-      <w:lvlText w:val="%5."/>
-      <w:lvlJc w:val="left"/>
-      <w:pPr>
-        <w:ind w:left="3600" w:hanging="360"/>
-      </w:pPr>
-    </w:lvl>
-    <w:lvl w:ilvl="5" w:tplc="0809001B" w:tentative="1">
-      <w:start w:val="1"/>
-      <w:numFmt w:val="lowerRoman"/>
-      <w:lvlText w:val="%6."/>
-      <w:lvlJc w:val="right"/>
-      <w:pPr>
-        <w:ind w:left="4320" w:hanging="180"/>
-      </w:pPr>
-    </w:lvl>
-    <w:lvl w:ilvl="6" w:tplc="0809000F" w:tentative="1">
-      <w:start w:val="1"/>
-      <w:numFmt w:val="decimal"/>
-      <w:lvlText w:val="%7."/>
-      <w:lvlJc w:val="left"/>
-      <w:pPr>
-        <w:ind w:left="5040" w:hanging="360"/>
-      </w:pPr>
-    </w:lvl>
-    <w:lvl w:ilvl="7" w:tplc="08090019" w:tentative="1">
-      <w:start w:val="1"/>
-      <w:numFmt w:val="lowerLetter"/>
-      <w:lvlText w:val="%8."/>
-      <w:lvlJc w:val="left"/>
-      <w:pPr>
-        <w:ind w:left="5760" w:hanging="360"/>
-      </w:pPr>
-    </w:lvl>
-    <w:lvl w:ilvl="8" w:tplc="0809001B" w:tentative="1">
-      <w:start w:val="1"/>
-      <w:numFmt w:val="lowerRoman"/>
-      <w:lvlText w:val="%9."/>
-      <w:lvlJc w:val="right"/>
-      <w:pPr>
-        <w:ind w:left="6480" w:hanging="180"/>
-      </w:pPr>
+    <w:lvl w:ilvl="1">
+      <w:start w:val="4"/>
+      <w:numFmt w:val="decimal"/>
+      <w:isLgl/>
+      <w:lvlText w:val="%1.%2"/>
+      <w:lvlJc w:val="left"/>
+      <w:pPr>
+        <w:ind w:left="977" w:hanging="585"/>
+      </w:pPr>
+      <w:rPr>
+        <w:rFonts w:hint="default"/>
+      </w:rPr>
+    </w:lvl>
+    <w:lvl w:ilvl="2">
+      <w:start w:val="1"/>
+      <w:numFmt w:val="decimal"/>
+      <w:isLgl/>
+      <w:lvlText w:val="%1.%2.%3"/>
+      <w:lvlJc w:val="left"/>
+      <w:pPr>
+        <w:ind w:left="1144" w:hanging="720"/>
+      </w:pPr>
+      <w:rPr>
+        <w:rFonts w:hint="default"/>
+      </w:rPr>
+    </w:lvl>
+    <w:lvl w:ilvl="3">
+      <w:start w:val="1"/>
+      <w:numFmt w:val="decimal"/>
+      <w:isLgl/>
+      <w:lvlText w:val="%1.%2.%3.%4"/>
+      <w:lvlJc w:val="left"/>
+      <w:pPr>
+        <w:ind w:left="1536" w:hanging="1080"/>
+      </w:pPr>
+      <w:rPr>
+        <w:rFonts w:hint="default"/>
+      </w:rPr>
+    </w:lvl>
+    <w:lvl w:ilvl="4">
+      <w:start w:val="1"/>
+      <w:numFmt w:val="decimal"/>
+      <w:isLgl/>
+      <w:lvlText w:val="%1.%2.%3.%4.%5"/>
+      <w:lvlJc w:val="left"/>
+      <w:pPr>
+        <w:ind w:left="1568" w:hanging="1080"/>
+      </w:pPr>
+      <w:rPr>
+        <w:rFonts w:hint="default"/>
+      </w:rPr>
+    </w:lvl>
+    <w:lvl w:ilvl="5">
+      <w:start w:val="1"/>
+      <w:numFmt w:val="decimal"/>
+      <w:isLgl/>
+      <w:lvlText w:val="%1.%2.%3.%4.%5.%6"/>
+      <w:lvlJc w:val="left"/>
+      <w:pPr>
+        <w:ind w:left="1960" w:hanging="1440"/>
+      </w:pPr>
+      <w:rPr>
+        <w:rFonts w:hint="default"/>
+      </w:rPr>
+    </w:lvl>
+    <w:lvl w:ilvl="6">
+      <w:start w:val="1"/>
+      <w:numFmt w:val="decimal"/>
+      <w:isLgl/>
+      <w:lvlText w:val="%1.%2.%3.%4.%5.%6.%7"/>
+      <w:lvlJc w:val="left"/>
+      <w:pPr>
+        <w:ind w:left="1992" w:hanging="1440"/>
+      </w:pPr>
+      <w:rPr>
+        <w:rFonts w:hint="default"/>
+      </w:rPr>
+    </w:lvl>
+    <w:lvl w:ilvl="7">
+      <w:start w:val="1"/>
+      <w:numFmt w:val="decimal"/>
+      <w:isLgl/>
+      <w:lvlText w:val="%1.%2.%3.%4.%5.%6.%7.%8"/>
+      <w:lvlJc w:val="left"/>
+      <w:pPr>
+        <w:ind w:left="2384" w:hanging="1800"/>
+      </w:pPr>
+      <w:rPr>
+        <w:rFonts w:hint="default"/>
+      </w:rPr>
+    </w:lvl>
+    <w:lvl w:ilvl="8">
+      <w:start w:val="1"/>
+      <w:numFmt w:val="decimal"/>
+      <w:isLgl/>
+      <w:lvlText w:val="%1.%2.%3.%4.%5.%6.%7.%8.%9"/>
+      <w:lvlJc w:val="left"/>
+      <w:pPr>
+        <w:ind w:left="2416" w:hanging="1800"/>
+      </w:pPr>
+      <w:rPr>
+        <w:rFonts w:hint="default"/>
+      </w:rPr>
     </w:lvl>
   </w:abstractNum>
   <w:abstractNum w:abstractNumId="11">
@@ -9615,6 +10709,128 @@
     </w:lvl>
   </w:abstractNum>
   <w:abstractNum w:abstractNumId="29">
+    <w:nsid w:val="684A3EA8"/>
+    <w:multiLevelType w:val="multilevel"/>
+    <w:tmpl w:val="3E80028C"/>
+    <w:lvl w:ilvl="0">
+      <w:start w:val="1"/>
+      <w:numFmt w:val="decimal"/>
+      <w:lvlText w:val="%1."/>
+      <w:lvlJc w:val="left"/>
+      <w:pPr>
+        <w:ind w:left="720" w:hanging="360"/>
+      </w:pPr>
+      <w:rPr>
+        <w:rFonts w:hint="default"/>
+        <w:b/>
+      </w:rPr>
+    </w:lvl>
+    <w:lvl w:ilvl="1">
+      <w:start w:val="4"/>
+      <w:numFmt w:val="decimal"/>
+      <w:isLgl/>
+      <w:lvlText w:val="%1.%2"/>
+      <w:lvlJc w:val="left"/>
+      <w:pPr>
+        <w:ind w:left="977" w:hanging="585"/>
+      </w:pPr>
+      <w:rPr>
+        <w:rFonts w:hint="default"/>
+      </w:rPr>
+    </w:lvl>
+    <w:lvl w:ilvl="2">
+      <w:start w:val="1"/>
+      <w:numFmt w:val="decimal"/>
+      <w:isLgl/>
+      <w:lvlText w:val="%1.%2.%3"/>
+      <w:lvlJc w:val="left"/>
+      <w:pPr>
+        <w:ind w:left="1144" w:hanging="720"/>
+      </w:pPr>
+      <w:rPr>
+        <w:rFonts w:hint="default"/>
+      </w:rPr>
+    </w:lvl>
+    <w:lvl w:ilvl="3">
+      <w:start w:val="1"/>
+      <w:numFmt w:val="decimal"/>
+      <w:isLgl/>
+      <w:lvlText w:val="%1.%2.%3.%4"/>
+      <w:lvlJc w:val="left"/>
+      <w:pPr>
+        <w:ind w:left="1536" w:hanging="1080"/>
+      </w:pPr>
+      <w:rPr>
+        <w:rFonts w:hint="default"/>
+      </w:rPr>
+    </w:lvl>
+    <w:lvl w:ilvl="4">
+      <w:start w:val="1"/>
+      <w:numFmt w:val="decimal"/>
+      <w:isLgl/>
+      <w:lvlText w:val="%1.%2.%3.%4.%5"/>
+      <w:lvlJc w:val="left"/>
+      <w:pPr>
+        <w:ind w:left="1568" w:hanging="1080"/>
+      </w:pPr>
+      <w:rPr>
+        <w:rFonts w:hint="default"/>
+      </w:rPr>
+    </w:lvl>
+    <w:lvl w:ilvl="5">
+      <w:start w:val="1"/>
+      <w:numFmt w:val="decimal"/>
+      <w:isLgl/>
+      <w:lvlText w:val="%1.%2.%3.%4.%5.%6"/>
+      <w:lvlJc w:val="left"/>
+      <w:pPr>
+        <w:ind w:left="1960" w:hanging="1440"/>
+      </w:pPr>
+      <w:rPr>
+        <w:rFonts w:hint="default"/>
+      </w:rPr>
+    </w:lvl>
+    <w:lvl w:ilvl="6">
+      <w:start w:val="1"/>
+      <w:numFmt w:val="decimal"/>
+      <w:isLgl/>
+      <w:lvlText w:val="%1.%2.%3.%4.%5.%6.%7"/>
+      <w:lvlJc w:val="left"/>
+      <w:pPr>
+        <w:ind w:left="1992" w:hanging="1440"/>
+      </w:pPr>
+      <w:rPr>
+        <w:rFonts w:hint="default"/>
+      </w:rPr>
+    </w:lvl>
+    <w:lvl w:ilvl="7">
+      <w:start w:val="1"/>
+      <w:numFmt w:val="decimal"/>
+      <w:isLgl/>
+      <w:lvlText w:val="%1.%2.%3.%4.%5.%6.%7.%8"/>
+      <w:lvlJc w:val="left"/>
+      <w:pPr>
+        <w:ind w:left="2384" w:hanging="1800"/>
+      </w:pPr>
+      <w:rPr>
+        <w:rFonts w:hint="default"/>
+      </w:rPr>
+    </w:lvl>
+    <w:lvl w:ilvl="8">
+      <w:start w:val="1"/>
+      <w:numFmt w:val="decimal"/>
+      <w:isLgl/>
+      <w:lvlText w:val="%1.%2.%3.%4.%5.%6.%7.%8.%9"/>
+      <w:lvlJc w:val="left"/>
+      <w:pPr>
+        <w:ind w:left="2416" w:hanging="1800"/>
+      </w:pPr>
+      <w:rPr>
+        <w:rFonts w:hint="default"/>
+      </w:rPr>
+    </w:lvl>
+  </w:abstractNum>
+  <w:abstractNum w:abstractNumId="30">
     <w:nsid w:val="6C083FC6"/>
     <w:multiLevelType w:val="hybridMultilevel"/>
     <w:tmpl w:val="A3E4F9EE"/>
@@ -9727,7 +10943,7 @@
       </w:rPr>
     </w:lvl>
   </w:abstractNum>
-  <w:abstractNum w:abstractNumId="30">
+  <w:abstractNum w:abstractNumId="31">
     <w:nsid w:val="6CCA5779"/>
     <w:multiLevelType w:val="hybridMultilevel"/>
     <w:tmpl w:val="1C146A22"/>
@@ -9840,7 +11056,7 @@
       </w:rPr>
     </w:lvl>
   </w:abstractNum>
-  <w:abstractNum w:abstractNumId="31">
+  <w:abstractNum w:abstractNumId="32">
     <w:nsid w:val="6CF118EF"/>
     <w:multiLevelType w:val="multilevel"/>
     <w:tmpl w:val="9DFEBDE2"/>
@@ -9953,7 +11169,7 @@
       </w:rPr>
     </w:lvl>
   </w:abstractNum>
-  <w:abstractNum w:abstractNumId="32">
+  <w:abstractNum w:abstractNumId="33">
     <w:nsid w:val="76F56A1A"/>
     <w:multiLevelType w:val="multilevel"/>
     <w:tmpl w:val="BDD2DCC4"/>
@@ -10074,7 +11290,7 @@
       </w:rPr>
     </w:lvl>
   </w:abstractNum>
-  <w:abstractNum w:abstractNumId="33">
+  <w:abstractNum w:abstractNumId="34">
     <w:nsid w:val="7E23675F"/>
     <w:multiLevelType w:val="hybridMultilevel"/>
     <w:tmpl w:val="D1EA7A58"/>
@@ -10215,7 +11431,7 @@
     <w:abstractNumId w:val="19"/>
   </w:num>
   <w:num w:numId="10">
-    <w:abstractNumId w:val="31"/>
+    <w:abstractNumId w:val="32"/>
   </w:num>
   <w:num w:numId="11">
     <w:abstractNumId w:val="5"/>
@@ -10236,7 +11452,7 @@
     <w:abstractNumId w:val="23"/>
   </w:num>
   <w:num w:numId="17">
-    <w:abstractNumId w:val="32"/>
+    <w:abstractNumId w:val="33"/>
   </w:num>
   <w:num w:numId="18">
     <w:abstractNumId w:val="25"/>
@@ -10248,7 +11464,7 @@
     <w:abstractNumId w:val="22"/>
   </w:num>
   <w:num w:numId="21">
-    <w:abstractNumId w:val="30"/>
+    <w:abstractNumId w:val="31"/>
   </w:num>
   <w:num w:numId="22">
     <w:abstractNumId w:val="7"/>
@@ -10266,7 +11482,7 @@
     <w:abstractNumId w:val="18"/>
   </w:num>
   <w:num w:numId="27">
-    <w:abstractNumId w:val="29"/>
+    <w:abstractNumId w:val="30"/>
   </w:num>
   <w:num w:numId="28">
     <w:abstractNumId w:val="8"/>
@@ -10278,7 +11494,7 @@
     <w:abstractNumId w:val="9"/>
   </w:num>
   <w:num w:numId="31">
-    <w:abstractNumId w:val="33"/>
+    <w:abstractNumId w:val="34"/>
   </w:num>
   <w:num w:numId="32">
     <w:abstractNumId w:val="16"/>
@@ -10288,6 +11504,9 @@
   </w:num>
   <w:num w:numId="34">
     <w:abstractNumId w:val="6"/>
+  </w:num>
+  <w:num w:numId="35">
+    <w:abstractNumId w:val="29"/>
   </w:num>
 </w:numbering>
 </file>
@@ -10646,7 +11865,6 @@
   <w:style w:type="character" w:default="1" w:styleId="DefaultParagraphFont">
     <w:name w:val="Default Paragraph Font"/>
     <w:uiPriority w:val="1"/>
-    <w:semiHidden/>
     <w:unhideWhenUsed/>
   </w:style>
   <w:style w:type="table" w:default="1" w:styleId="TableNormal">
@@ -11671,399 +12889,6 @@
 </w:styles>
 </file>
 
-<file path=word/glossary/document.xml><?xml version="1.0" encoding="utf-8"?>
-<w:glossaryDocument xmlns:ve="http://schemas.openxmlformats.org/markup-compatibility/2006" xmlns:o="urn:schemas-microsoft-com:office:office" xmlns:r="http://schemas.openxmlformats.org/officeDocument/2006/relationships" xmlns:m="http://schemas.openxmlformats.org/officeDocument/2006/math" xmlns:v="urn:schemas-microsoft-com:vml" xmlns:wp="http://schemas.openxmlformats.org/drawingml/2006/wordprocessingDrawing" xmlns:w10="urn:schemas-microsoft-com:office:word" xmlns:w="http://schemas.openxmlformats.org/wordprocessingml/2006/main" xmlns:wne="http://schemas.microsoft.com/office/word/2006/wordml">
-  <w:docParts/>
-</w:glossaryDocument>
-</file>
-
-<file path=word/glossary/fontTable.xml><?xml version="1.0" encoding="utf-8"?>
-<w:fonts xmlns:r="http://schemas.openxmlformats.org/officeDocument/2006/relationships" xmlns:w="http://schemas.openxmlformats.org/wordprocessingml/2006/main">
-  <w:font w:name="Times New Roman">
-    <w:panose1 w:val="02020603050405020304"/>
-    <w:charset w:val="00"/>
-    <w:family w:val="roman"/>
-    <w:pitch w:val="variable"/>
-    <w:sig w:usb0="E0002EFF" w:usb1="C000785B" w:usb2="00000009" w:usb3="00000000" w:csb0="000001FF" w:csb1="00000000"/>
-  </w:font>
-  <w:font w:name="Symbol">
-    <w:panose1 w:val="05050102010706020507"/>
-    <w:charset w:val="02"/>
-    <w:family w:val="roman"/>
-    <w:pitch w:val="variable"/>
-    <w:sig w:usb0="00000000" w:usb1="10000000" w:usb2="00000000" w:usb3="00000000" w:csb0="80000000" w:csb1="00000000"/>
-  </w:font>
-  <w:font w:name="Courier New">
-    <w:panose1 w:val="02070309020205020404"/>
-    <w:charset w:val="00"/>
-    <w:family w:val="modern"/>
-    <w:pitch w:val="fixed"/>
-    <w:sig w:usb0="E0002EFF" w:usb1="C0007843" w:usb2="00000009" w:usb3="00000000" w:csb0="000001FF" w:csb1="00000000"/>
-  </w:font>
-  <w:font w:name="Wingdings">
-    <w:panose1 w:val="05000000000000000000"/>
-    <w:charset w:val="02"/>
-    <w:family w:val="auto"/>
-    <w:pitch w:val="variable"/>
-    <w:sig w:usb0="00000000" w:usb1="10000000" w:usb2="00000000" w:usb3="00000000" w:csb0="80000000" w:csb1="00000000"/>
-  </w:font>
-  <w:font w:name="Arial">
-    <w:panose1 w:val="020B0604020202020204"/>
-    <w:charset w:val="00"/>
-    <w:family w:val="swiss"/>
-    <w:pitch w:val="variable"/>
-    <w:sig w:usb0="E0002EFF" w:usb1="C0007843" w:usb2="00000009" w:usb3="00000000" w:csb0="000001FF" w:csb1="00000000"/>
-  </w:font>
-  <w:font w:name="Segoe UI">
-    <w:panose1 w:val="020B0502040204020203"/>
-    <w:charset w:val="00"/>
-    <w:family w:val="swiss"/>
-    <w:pitch w:val="variable"/>
-    <w:sig w:usb0="E4002EFF" w:usb1="C000E47F" w:usb2="00000009" w:usb3="00000000" w:csb0="000001FF" w:csb1="00000000"/>
-  </w:font>
-  <w:font w:name="Helvetica">
-    <w:panose1 w:val="020B0604020202020204"/>
-    <w:charset w:val="00"/>
-    <w:family w:val="swiss"/>
-    <w:pitch w:val="variable"/>
-    <w:sig w:usb0="E0002EFF" w:usb1="C0007843" w:usb2="00000009" w:usb3="00000000" w:csb0="000001FF" w:csb1="00000000"/>
-  </w:font>
-  <w:font w:name="Calibri">
-    <w:panose1 w:val="020F0502020204030204"/>
-    <w:charset w:val="00"/>
-    <w:family w:val="swiss"/>
-    <w:pitch w:val="variable"/>
-    <w:sig w:usb0="E0002AFF" w:usb1="C000247B" w:usb2="00000009" w:usb3="00000000" w:csb0="000001FF" w:csb1="00000000"/>
-  </w:font>
-  <w:font w:name="Cambria">
-    <w:panose1 w:val="02040503050406030204"/>
-    <w:charset w:val="00"/>
-    <w:family w:val="roman"/>
-    <w:pitch w:val="variable"/>
-    <w:sig w:usb0="E00002FF" w:usb1="400004FF" w:usb2="00000000" w:usb3="00000000" w:csb0="0000019F" w:csb1="00000000"/>
-  </w:font>
-</w:fonts>
-</file>
-
-<file path=word/glossary/settings.xml><?xml version="1.0" encoding="utf-8"?>
-<w:settings xmlns:o="urn:schemas-microsoft-com:office:office" xmlns:r="http://schemas.openxmlformats.org/officeDocument/2006/relationships" xmlns:m="http://schemas.openxmlformats.org/officeDocument/2006/math" xmlns:v="urn:schemas-microsoft-com:vml" xmlns:w10="urn:schemas-microsoft-com:office:word" xmlns:w="http://schemas.openxmlformats.org/wordprocessingml/2006/main" xmlns:sl="http://schemas.openxmlformats.org/schemaLibrary/2006/main">
-  <w:view w:val="normal"/>
-  <w:defaultTabStop w:val="720"/>
-  <w:characterSpacingControl w:val="doNotCompress"/>
-  <w:compat>
-    <w:useFELayout/>
-  </w:compat>
-  <w:rsids>
-    <w:rsidRoot w:val="00636C38"/>
-    <w:rsid w:val="002C2056"/>
-    <w:rsid w:val="00337933"/>
-    <w:rsid w:val="00636C38"/>
-    <w:rsid w:val="00A53164"/>
-    <w:rsid w:val="00B11BF2"/>
-    <w:rsid w:val="00D25363"/>
-    <w:rsid w:val="00E7737E"/>
-  </w:rsids>
-  <m:mathPr>
-    <m:mathFont m:val="Cambria Math"/>
-    <m:brkBin m:val="before"/>
-    <m:brkBinSub m:val="--"/>
-    <m:smallFrac m:val="off"/>
-    <m:dispDef/>
-    <m:lMargin m:val="0"/>
-    <m:rMargin m:val="0"/>
-    <m:defJc m:val="centerGroup"/>
-    <m:wrapIndent m:val="1440"/>
-    <m:intLim m:val="subSup"/>
-    <m:naryLim m:val="undOvr"/>
-  </m:mathPr>
-  <w:themeFontLang w:val="en-GB"/>
-  <w:clrSchemeMapping w:bg1="light1" w:t1="dark1" w:bg2="light2" w:t2="dark2" w:accent1="accent1" w:accent2="accent2" w:accent3="accent3" w:accent4="accent4" w:accent5="accent5" w:accent6="accent6" w:hyperlink="hyperlink" w:followedHyperlink="followedHyperlink"/>
-  <w:decimalSymbol w:val="."/>
-  <w:listSeparator w:val=","/>
-</w:settings>
-</file>
-
-<file path=word/glossary/styles.xml><?xml version="1.0" encoding="utf-8"?>
-<w:styles xmlns:r="http://schemas.openxmlformats.org/officeDocument/2006/relationships" xmlns:w="http://schemas.openxmlformats.org/wordprocessingml/2006/main">
-  <w:docDefaults>
-    <w:rPrDefault>
-      <w:rPr>
-        <w:rFonts w:asciiTheme="minorHAnsi" w:eastAsiaTheme="minorEastAsia" w:hAnsiTheme="minorHAnsi" w:cstheme="minorBidi"/>
-        <w:sz w:val="22"/>
-        <w:szCs w:val="22"/>
-        <w:lang w:val="en-GB" w:eastAsia="en-GB" w:bidi="ar-SA"/>
-      </w:rPr>
-    </w:rPrDefault>
-    <w:pPrDefault>
-      <w:pPr>
-        <w:spacing w:after="160" w:line="259" w:lineRule="auto"/>
-      </w:pPr>
-    </w:pPrDefault>
-  </w:docDefaults>
-  <w:latentStyles w:defLockedState="0" w:defUIPriority="99" w:defSemiHidden="1" w:defUnhideWhenUsed="1" w:defQFormat="0" w:count="267">
-    <w:lsdException w:name="Normal" w:semiHidden="0" w:uiPriority="0" w:unhideWhenUsed="0" w:qFormat="1"/>
-    <w:lsdException w:name="heading 1" w:semiHidden="0" w:uiPriority="9" w:unhideWhenUsed="0" w:qFormat="1"/>
-    <w:lsdException w:name="heading 2" w:uiPriority="9" w:qFormat="1"/>
-    <w:lsdException w:name="heading 3" w:uiPriority="9" w:qFormat="1"/>
-    <w:lsdException w:name="heading 4" w:uiPriority="9" w:qFormat="1"/>
-    <w:lsdException w:name="heading 5" w:uiPriority="9" w:qFormat="1"/>
-    <w:lsdException w:name="heading 6" w:uiPriority="9" w:qFormat="1"/>
-    <w:lsdException w:name="heading 7" w:uiPriority="9" w:qFormat="1"/>
-    <w:lsdException w:name="heading 8" w:uiPriority="9" w:qFormat="1"/>
-    <w:lsdException w:name="heading 9" w:uiPriority="9" w:qFormat="1"/>
-    <w:lsdException w:name="toc 1" w:uiPriority="39"/>
-    <w:lsdException w:name="toc 2" w:uiPriority="39"/>
-    <w:lsdException w:name="toc 3" w:uiPriority="39"/>
-    <w:lsdException w:name="toc 4" w:uiPriority="39"/>
-    <w:lsdException w:name="toc 5" w:uiPriority="39"/>
-    <w:lsdException w:name="toc 6" w:uiPriority="39"/>
-    <w:lsdException w:name="toc 7" w:uiPriority="39"/>
-    <w:lsdException w:name="toc 8" w:uiPriority="39"/>
-    <w:lsdException w:name="toc 9" w:uiPriority="39"/>
-    <w:lsdException w:name="caption" w:uiPriority="35" w:qFormat="1"/>
-    <w:lsdException w:name="Title" w:semiHidden="0" w:uiPriority="10" w:unhideWhenUsed="0" w:qFormat="1"/>
-    <w:lsdException w:name="Default Paragraph Font" w:uiPriority="1"/>
-    <w:lsdException w:name="Subtitle" w:semiHidden="0" w:uiPriority="11" w:unhideWhenUsed="0" w:qFormat="1"/>
-    <w:lsdException w:name="Strong" w:semiHidden="0" w:uiPriority="22" w:unhideWhenUsed="0" w:qFormat="1"/>
-    <w:lsdException w:name="Emphasis" w:semiHidden="0" w:uiPriority="20" w:unhideWhenUsed="0" w:qFormat="1"/>
-    <w:lsdException w:name="Table Grid" w:semiHidden="0" w:uiPriority="39" w:unhideWhenUsed="0"/>
-    <w:lsdException w:name="Placeholder Text" w:unhideWhenUsed="0"/>
-    <w:lsdException w:name="No Spacing" w:semiHidden="0" w:uiPriority="1" w:unhideWhenUsed="0" w:qFormat="1"/>
-    <w:lsdException w:name="Light Shading" w:semiHidden="0" w:uiPriority="60" w:unhideWhenUsed="0"/>
-    <w:lsdException w:name="Light List" w:semiHidden="0" w:uiPriority="61" w:unhideWhenUsed="0"/>
-    <w:lsdException w:name="Light Grid" w:semiHidden="0" w:uiPriority="62" w:unhideWhenUsed="0"/>
-    <w:lsdException w:name="Medium Shading 1" w:semiHidden="0" w:uiPriority="63" w:unhideWhenUsed="0"/>
-    <w:lsdException w:name="Medium Shading 2" w:semiHidden="0" w:uiPriority="64" w:unhideWhenUsed="0"/>
-    <w:lsdException w:name="Medium List 1" w:semiHidden="0" w:uiPriority="65" w:unhideWhenUsed="0"/>
-    <w:lsdException w:name="Medium List 2" w:semiHidden="0" w:uiPriority="66" w:unhideWhenUsed="0"/>
-    <w:lsdException w:name="Medium Grid 1" w:semiHidden="0" w:uiPriority="67" w:unhideWhenUsed="0"/>
-    <w:lsdException w:name="Medium Grid 2" w:semiHidden="0" w:uiPriority="68" w:unhideWhenUsed="0"/>
-    <w:lsdException w:name="Medium Grid 3" w:semiHidden="0" w:uiPriority="69" w:unhideWhenUsed="0"/>
-    <w:lsdException w:name="Dark List" w:semiHidden="0" w:uiPriority="70" w:unhideWhenUsed="0"/>
-    <w:lsdException w:name="Colorful Shading" w:semiHidden="0" w:uiPriority="71" w:unhideWhenUsed="0"/>
-    <w:lsdException w:name="Colorful List" w:semiHidden="0" w:uiPriority="72" w:unhideWhenUsed="0"/>
-    <w:lsdException w:name="Colorful Grid" w:semiHidden="0" w:uiPriority="73" w:unhideWhenUsed="0"/>
-    <w:lsdException w:name="Light Shading Accent 1" w:semiHidden="0" w:uiPriority="60" w:unhideWhenUsed="0"/>
-    <w:lsdException w:name="Light List Accent 1" w:semiHidden="0" w:uiPriority="61" w:unhideWhenUsed="0"/>
-    <w:lsdException w:name="Light Grid Accent 1" w:semiHidden="0" w:uiPriority="62" w:unhideWhenUsed="0"/>
-    <w:lsdException w:name="Medium Shading 1 Accent 1" w:semiHidden="0" w:uiPriority="63" w:unhideWhenUsed="0"/>
-    <w:lsdException w:name="Medium Shading 2 Accent 1" w:semiHidden="0" w:uiPriority="64" w:unhideWhenUsed="0"/>
-    <w:lsdException w:name="Medium List 1 Accent 1" w:semiHidden="0" w:uiPriority="65" w:unhideWhenUsed="0"/>
-    <w:lsdException w:name="Revision" w:unhideWhenUsed="0"/>
-    <w:lsdException w:name="List Paragraph" w:semiHidden="0" w:uiPriority="34" w:unhideWhenUsed="0" w:qFormat="1"/>
-    <w:lsdException w:name="Quote" w:semiHidden="0" w:uiPriority="29" w:unhideWhenUsed="0" w:qFormat="1"/>
-    <w:lsdException w:name="Intense Quote" w:semiHidden="0" w:uiPriority="30" w:unhideWhenUsed="0" w:qFormat="1"/>
-    <w:lsdException w:name="Medium List 2 Accent 1" w:semiHidden="0" w:uiPriority="66" w:unhideWhenUsed="0"/>
-    <w:lsdException w:name="Medium Grid 1 Accent 1" w:semiHidden="0" w:uiPriority="67" w:unhideWhenUsed="0"/>
-    <w:lsdException w:name="Medium Grid 2 Accent 1" w:semiHidden="0" w:uiPriority="68" w:unhideWhenUsed="0"/>
-    <w:lsdException w:name="Medium Grid 3 Accent 1" w:semiHidden="0" w:uiPriority="69" w:unhideWhenUsed="0"/>
-    <w:lsdException w:name="Dark List Accent 1" w:semiHidden="0" w:uiPriority="70" w:unhideWhenUsed="0"/>
-    <w:lsdException w:name="Colorful Shading Accent 1" w:semiHidden="0" w:uiPriority="71" w:unhideWhenUsed="0"/>
-    <w:lsdException w:name="Colorful List Accent 1" w:semiHidden="0" w:uiPriority="72" w:unhideWhenUsed="0"/>
-    <w:lsdException w:name="Colorful Grid Accent 1" w:semiHidden="0" w:uiPriority="73" w:unhideWhenUsed="0"/>
-    <w:lsdException w:name="Light Shading Accent 2" w:semiHidden="0" w:uiPriority="60" w:unhideWhenUsed="0"/>
-    <w:lsdException w:name="Light List Accent 2" w:semiHidden="0" w:uiPriority="61" w:unhideWhenUsed="0"/>
-    <w:lsdException w:name="Light Grid Accent 2" w:semiHidden="0" w:uiPriority="62" w:unhideWhenUsed="0"/>
-    <w:lsdException w:name="Medium Shading 1 Accent 2" w:semiHidden="0" w:uiPriority="63" w:unhideWhenUsed="0"/>
-    <w:lsdException w:name="Medium Shading 2 Accent 2" w:semiHidden="0" w:uiPriority="64" w:unhideWhenUsed="0"/>
-    <w:lsdException w:name="Medium List 1 Accent 2" w:semiHidden="0" w:uiPriority="65" w:unhideWhenUsed="0"/>
-    <w:lsdException w:name="Medium List 2 Accent 2" w:semiHidden="0" w:uiPriority="66" w:unhideWhenUsed="0"/>
-    <w:lsdException w:name="Medium Grid 1 Accent 2" w:semiHidden="0" w:uiPriority="67" w:unhideWhenUsed="0"/>
-    <w:lsdException w:name="Medium Grid 2 Accent 2" w:semiHidden="0" w:uiPriority="68" w:unhideWhenUsed="0"/>
-    <w:lsdException w:name="Medium Grid 3 Accent 2" w:semiHidden="0" w:uiPriority="69" w:unhideWhenUsed="0"/>
-    <w:lsdException w:name="Dark List Accent 2" w:semiHidden="0" w:uiPriority="70" w:unhideWhenUsed="0"/>
-    <w:lsdException w:name="Colorful Shading Accent 2" w:semiHidden="0" w:uiPriority="71" w:unhideWhenUsed="0"/>
-    <w:lsdException w:name="Colorful List Accent 2" w:semiHidden="0" w:uiPriority="72" w:unhideWhenUsed="0"/>
-    <w:lsdException w:name="Colorful Grid Accent 2" w:semiHidden="0" w:uiPriority="73" w:unhideWhenUsed="0"/>
-    <w:lsdException w:name="Light Shading Accent 3" w:semiHidden="0" w:uiPriority="60" w:unhideWhenUsed="0"/>
-    <w:lsdException w:name="Light List Accent 3" w:semiHidden="0" w:uiPriority="61" w:unhideWhenUsed="0"/>
-    <w:lsdException w:name="Light Grid Accent 3" w:semiHidden="0" w:uiPriority="62" w:unhideWhenUsed="0"/>
-    <w:lsdException w:name="Medium Shading 1 Accent 3" w:semiHidden="0" w:uiPriority="63" w:unhideWhenUsed="0"/>
-    <w:lsdException w:name="Medium Shading 2 Accent 3" w:semiHidden="0" w:uiPriority="64" w:unhideWhenUsed="0"/>
-    <w:lsdException w:name="Medium List 1 Accent 3" w:semiHidden="0" w:uiPriority="65" w:unhideWhenUsed="0"/>
-    <w:lsdException w:name="Medium List 2 Accent 3" w:semiHidden="0" w:uiPriority="66" w:unhideWhenUsed="0"/>
-    <w:lsdException w:name="Medium Grid 1 Accent 3" w:semiHidden="0" w:uiPriority="67" w:unhideWhenUsed="0"/>
-    <w:lsdException w:name="Medium Grid 2 Accent 3" w:semiHidden="0" w:uiPriority="68" w:unhideWhenUsed="0"/>
-    <w:lsdException w:name="Medium Grid 3 Accent 3" w:semiHidden="0" w:uiPriority="69" w:unhideWhenUsed="0"/>
-    <w:lsdException w:name="Dark List Accent 3" w:semiHidden="0" w:uiPriority="70" w:unhideWhenUsed="0"/>
-    <w:lsdException w:name="Colorful Shading Accent 3" w:semiHidden="0" w:uiPriority="71" w:unhideWhenUsed="0"/>
-    <w:lsdException w:name="Colorful List Accent 3" w:semiHidden="0" w:uiPriority="72" w:unhideWhenUsed="0"/>
-    <w:lsdException w:name="Colorful Grid Accent 3" w:semiHidden="0" w:uiPriority="73" w:unhideWhenUsed="0"/>
-    <w:lsdException w:name="Light Shading Accent 4" w:semiHidden="0" w:uiPriority="60" w:unhideWhenUsed="0"/>
-    <w:lsdException w:name="Light List Accent 4" w:semiHidden="0" w:uiPriority="61" w:unhideWhenUsed="0"/>
-    <w:lsdException w:name="Light Grid Accent 4" w:semiHidden="0" w:uiPriority="62" w:unhideWhenUsed="0"/>
-    <w:lsdException w:name="Medium Shading 1 Accent 4" w:semiHidden="0" w:uiPriority="63" w:unhideWhenUsed="0"/>
-    <w:lsdException w:name="Medium Shading 2 Accent 4" w:semiHidden="0" w:uiPriority="64" w:unhideWhenUsed="0"/>
-    <w:lsdException w:name="Medium List 1 Accent 4" w:semiHidden="0" w:uiPriority="65" w:unhideWhenUsed="0"/>
-    <w:lsdException w:name="Medium List 2 Accent 4" w:semiHidden="0" w:uiPriority="66" w:unhideWhenUsed="0"/>
-    <w:lsdException w:name="Medium Grid 1 Accent 4" w:semiHidden="0" w:uiPriority="67" w:unhideWhenUsed="0"/>
-    <w:lsdException w:name="Medium Grid 2 Accent 4" w:semiHidden="0" w:uiPriority="68" w:unhideWhenUsed="0"/>
-    <w:lsdException w:name="Medium Grid 3 Accent 4" w:semiHidden="0" w:uiPriority="69" w:unhideWhenUsed="0"/>
-    <w:lsdException w:name="Dark List Accent 4" w:semiHidden="0" w:uiPriority="70" w:unhideWhenUsed="0"/>
-    <w:lsdException w:name="Colorful Shading Accent 4" w:semiHidden="0" w:uiPriority="71" w:unhideWhenUsed="0"/>
-    <w:lsdException w:name="Colorful List Accent 4" w:semiHidden="0" w:uiPriority="72" w:unhideWhenUsed="0"/>
-    <w:lsdException w:name="Colorful Grid Accent 4" w:semiHidden="0" w:uiPriority="73" w:unhideWhenUsed="0"/>
-    <w:lsdException w:name="Light Shading Accent 5" w:semiHidden="0" w:uiPriority="60" w:unhideWhenUsed="0"/>
-    <w:lsdException w:name="Light List Accent 5" w:semiHidden="0" w:uiPriority="61" w:unhideWhenUsed="0"/>
-    <w:lsdException w:name="Light Grid Accent 5" w:semiHidden="0" w:uiPriority="62" w:unhideWhenUsed="0"/>
-    <w:lsdException w:name="Medium Shading 1 Accent 5" w:semiHidden="0" w:uiPriority="63" w:unhideWhenUsed="0"/>
-    <w:lsdException w:name="Medium Shading 2 Accent 5" w:semiHidden="0" w:uiPriority="64" w:unhideWhenUsed="0"/>
-    <w:lsdException w:name="Medium List 1 Accent 5" w:semiHidden="0" w:uiPriority="65" w:unhideWhenUsed="0"/>
-    <w:lsdException w:name="Medium List 2 Accent 5" w:semiHidden="0" w:uiPriority="66" w:unhideWhenUsed="0"/>
-    <w:lsdException w:name="Medium Grid 1 Accent 5" w:semiHidden="0" w:uiPriority="67" w:unhideWhenUsed="0"/>
-    <w:lsdException w:name="Medium Grid 2 Accent 5" w:semiHidden="0" w:uiPriority="68" w:unhideWhenUsed="0"/>
-    <w:lsdException w:name="Medium Grid 3 Accent 5" w:semiHidden="0" w:uiPriority="69" w:unhideWhenUsed="0"/>
-    <w:lsdException w:name="Dark List Accent 5" w:semiHidden="0" w:uiPriority="70" w:unhideWhenUsed="0"/>
-    <w:lsdException w:name="Colorful Shading Accent 5" w:semiHidden="0" w:uiPriority="71" w:unhideWhenUsed="0"/>
-    <w:lsdException w:name="Colorful List Accent 5" w:semiHidden="0" w:uiPriority="72" w:unhideWhenUsed="0"/>
-    <w:lsdException w:name="Colorful Grid Accent 5" w:semiHidden="0" w:uiPriority="73" w:unhideWhenUsed="0"/>
-    <w:lsdException w:name="Light Shading Accent 6" w:semiHidden="0" w:uiPriority="60" w:unhideWhenUsed="0"/>
-    <w:lsdException w:name="Light List Accent 6" w:semiHidden="0" w:uiPriority="61" w:unhideWhenUsed="0"/>
-    <w:lsdException w:name="Light Grid Accent 6" w:semiHidden="0" w:uiPriority="62" w:unhideWhenUsed="0"/>
-    <w:lsdException w:name="Medium Shading 1 Accent 6" w:semiHidden="0" w:uiPriority="63" w:unhideWhenUsed="0"/>
-    <w:lsdException w:name="Medium Shading 2 Accent 6" w:semiHidden="0" w:uiPriority="64" w:unhideWhenUsed="0"/>
-    <w:lsdException w:name="Medium List 1 Accent 6" w:semiHidden="0" w:uiPriority="65" w:unhideWhenUsed="0"/>
-    <w:lsdException w:name="Medium List 2 Accent 6" w:semiHidden="0" w:uiPriority="66" w:unhideWhenUsed="0"/>
-    <w:lsdException w:name="Medium Grid 1 Accent 6" w:semiHidden="0" w:uiPriority="67" w:unhideWhenUsed="0"/>
-    <w:lsdException w:name="Medium Grid 2 Accent 6" w:semiHidden="0" w:uiPriority="68" w:unhideWhenUsed="0"/>
-    <w:lsdException w:name="Medium Grid 3 Accent 6" w:semiHidden="0" w:uiPriority="69" w:unhideWhenUsed="0"/>
-    <w:lsdException w:name="Dark List Accent 6" w:semiHidden="0" w:uiPriority="70" w:unhideWhenUsed="0"/>
-    <w:lsdException w:name="Colorful Shading Accent 6" w:semiHidden="0" w:uiPriority="71" w:unhideWhenUsed="0"/>
-    <w:lsdException w:name="Colorful List Accent 6" w:semiHidden="0" w:uiPriority="72" w:unhideWhenUsed="0"/>
-    <w:lsdException w:name="Colorful Grid Accent 6" w:semiHidden="0" w:uiPriority="73" w:unhideWhenUsed="0"/>
-    <w:lsdException w:name="Subtle Emphasis" w:semiHidden="0" w:uiPriority="19" w:unhideWhenUsed="0" w:qFormat="1"/>
-    <w:lsdException w:name="Intense Emphasis" w:semiHidden="0" w:uiPriority="21" w:unhideWhenUsed="0" w:qFormat="1"/>
-    <w:lsdException w:name="Subtle Reference" w:semiHidden="0" w:uiPriority="31" w:unhideWhenUsed="0" w:qFormat="1"/>
-    <w:lsdException w:name="Intense Reference" w:semiHidden="0" w:uiPriority="32" w:unhideWhenUsed="0" w:qFormat="1"/>
-    <w:lsdException w:name="Book Title" w:semiHidden="0" w:uiPriority="33" w:unhideWhenUsed="0" w:qFormat="1"/>
-    <w:lsdException w:name="Bibliography" w:uiPriority="37"/>
-    <w:lsdException w:name="TOC Heading" w:uiPriority="39" w:qFormat="1"/>
-  </w:latentStyles>
-  <w:style w:type="paragraph" w:default="1" w:styleId="Normal">
-    <w:name w:val="Normal"/>
-    <w:qFormat/>
-    <w:rsid w:val="00337933"/>
-  </w:style>
-  <w:style w:type="character" w:default="1" w:styleId="DefaultParagraphFont">
-    <w:name w:val="Default Paragraph Font"/>
-    <w:uiPriority w:val="1"/>
-    <w:semiHidden/>
-    <w:unhideWhenUsed/>
-  </w:style>
-  <w:style w:type="table" w:default="1" w:styleId="TableNormal">
-    <w:name w:val="Normal Table"/>
-    <w:uiPriority w:val="99"/>
-    <w:semiHidden/>
-    <w:unhideWhenUsed/>
-    <w:qFormat/>
-    <w:tblPr>
-      <w:tblInd w:w="0" w:type="dxa"/>
-      <w:tblCellMar>
-        <w:top w:w="0" w:type="dxa"/>
-        <w:left w:w="108" w:type="dxa"/>
-        <w:bottom w:w="0" w:type="dxa"/>
-        <w:right w:w="108" w:type="dxa"/>
-      </w:tblCellMar>
-    </w:tblPr>
-  </w:style>
-  <w:style w:type="numbering" w:default="1" w:styleId="NoList">
-    <w:name w:val="No List"/>
-    <w:uiPriority w:val="99"/>
-    <w:semiHidden/>
-    <w:unhideWhenUsed/>
-  </w:style>
-  <w:style w:type="paragraph" w:customStyle="1" w:styleId="C561CA6250254E22BC769A61F54B3DC4">
-    <w:name w:val="C561CA6250254E22BC769A61F54B3DC4"/>
-    <w:rsid w:val="00636C38"/>
-  </w:style>
-  <w:style w:type="paragraph" w:customStyle="1" w:styleId="61D7E7B6C48C4B688B5BB752C7772C9C">
-    <w:name w:val="61D7E7B6C48C4B688B5BB752C7772C9C"/>
-    <w:rsid w:val="00636C38"/>
-  </w:style>
-  <w:style w:type="paragraph" w:customStyle="1" w:styleId="B3113589012D4634937DF83B1E2F3C27">
-    <w:name w:val="B3113589012D4634937DF83B1E2F3C27"/>
-    <w:rsid w:val="00636C38"/>
-  </w:style>
-  <w:style w:type="paragraph" w:customStyle="1" w:styleId="102B6476434C4E65A488A465960ACD1B">
-    <w:name w:val="102B6476434C4E65A488A465960ACD1B"/>
-    <w:rsid w:val="00636C38"/>
-  </w:style>
-  <w:style w:type="paragraph" w:customStyle="1" w:styleId="8BC1B10D5D9F44F58E37E9F320E855C7">
-    <w:name w:val="8BC1B10D5D9F44F58E37E9F320E855C7"/>
-    <w:rsid w:val="00636C38"/>
-  </w:style>
-  <w:style w:type="paragraph" w:customStyle="1" w:styleId="CE42750A7531401CA8F7AFF3280EEC49">
-    <w:name w:val="CE42750A7531401CA8F7AFF3280EEC49"/>
-    <w:rsid w:val="00636C38"/>
-  </w:style>
-  <w:style w:type="paragraph" w:customStyle="1" w:styleId="44217EAA74C940699C4DABCA6B0BB49E">
-    <w:name w:val="44217EAA74C940699C4DABCA6B0BB49E"/>
-    <w:rsid w:val="00636C38"/>
-  </w:style>
-  <w:style w:type="paragraph" w:customStyle="1" w:styleId="C78A4D5A63C3486D82B8F3F66E8DD83E">
-    <w:name w:val="C78A4D5A63C3486D82B8F3F66E8DD83E"/>
-    <w:rsid w:val="00636C38"/>
-  </w:style>
-  <w:style w:type="paragraph" w:customStyle="1" w:styleId="8FEB1A3A3C3E427681D42AFA69644B55">
-    <w:name w:val="8FEB1A3A3C3E427681D42AFA69644B55"/>
-    <w:rsid w:val="00636C38"/>
-  </w:style>
-  <w:style w:type="paragraph" w:customStyle="1" w:styleId="0D3C50898A474E32B40695A34C2BCF87">
-    <w:name w:val="0D3C50898A474E32B40695A34C2BCF87"/>
-    <w:rsid w:val="00636C38"/>
-  </w:style>
-  <w:style w:type="paragraph" w:customStyle="1" w:styleId="FFDE2F680BE5417999C8FCADBEB86F1F">
-    <w:name w:val="FFDE2F680BE5417999C8FCADBEB86F1F"/>
-    <w:rsid w:val="00337933"/>
-    <w:pPr>
-      <w:spacing w:after="200" w:line="276" w:lineRule="auto"/>
-    </w:pPr>
-  </w:style>
-  <w:style w:type="paragraph" w:customStyle="1" w:styleId="2942FEAB8988479685656A971B1A2C72">
-    <w:name w:val="2942FEAB8988479685656A971B1A2C72"/>
-    <w:rsid w:val="00337933"/>
-    <w:pPr>
-      <w:spacing w:after="200" w:line="276" w:lineRule="auto"/>
-    </w:pPr>
-  </w:style>
-  <w:style w:type="paragraph" w:customStyle="1" w:styleId="B4A845FD169B4822B6C253082C2B51D5">
-    <w:name w:val="B4A845FD169B4822B6C253082C2B51D5"/>
-    <w:rsid w:val="00337933"/>
-    <w:pPr>
-      <w:spacing w:after="200" w:line="276" w:lineRule="auto"/>
-    </w:pPr>
-  </w:style>
-  <w:style w:type="paragraph" w:customStyle="1" w:styleId="A1AA78D6CD6C4A62B405393821DD3D3A">
-    <w:name w:val="A1AA78D6CD6C4A62B405393821DD3D3A"/>
-    <w:rsid w:val="00337933"/>
-    <w:pPr>
-      <w:spacing w:after="200" w:line="276" w:lineRule="auto"/>
-    </w:pPr>
-  </w:style>
-  <w:style w:type="paragraph" w:customStyle="1" w:styleId="295072D6EAFA46E9A12D19A5FD1510D0">
-    <w:name w:val="295072D6EAFA46E9A12D19A5FD1510D0"/>
-    <w:rsid w:val="00337933"/>
-    <w:pPr>
-      <w:spacing w:after="200" w:line="276" w:lineRule="auto"/>
-    </w:pPr>
-  </w:style>
-  <w:style w:type="paragraph" w:customStyle="1" w:styleId="20ABF8E86F9449A9AA91E009449F016A">
-    <w:name w:val="20ABF8E86F9449A9AA91E009449F016A"/>
-    <w:rsid w:val="00337933"/>
-    <w:pPr>
-      <w:spacing w:after="200" w:line="276" w:lineRule="auto"/>
-    </w:pPr>
-  </w:style>
-</w:styles>
-</file>
-
-<file path=word/glossary/webSettings.xml><?xml version="1.0" encoding="utf-8"?>
-<w:webSettings xmlns:r="http://schemas.openxmlformats.org/officeDocument/2006/relationships" xmlns:w="http://schemas.openxmlformats.org/wordprocessingml/2006/main">
-  <w:optimizeForBrowser/>
-  <w:allowPNG/>
-</w:webSettings>
-</file>
-
 <file path=word/theme/theme1.xml><?xml version="1.0" encoding="utf-8"?>
 <a:theme xmlns:a="http://schemas.openxmlformats.org/drawingml/2006/main" name="Office Theme">
   <a:themeElements>
@@ -12319,7 +13144,7 @@
   <a:extraClrSchemeLst/>
   <a:extLst>
     <a:ext uri="{05A4C25C-085E-4340-85A3-A5531E510DB2}">
-      <thm15:themeFamily xmlns="" xmlns:thm15="http://schemas.microsoft.com/office/thememl/2012/main" name="Office Theme" id="{62F939B6-93AF-4DB8-9C6B-D6C7DFDC589F}" vid="{4A3C46E8-61CC-4603-A589-7422A47A8E4A}"/>
+      <thm15:themeFamily xmlns:thm15="http://schemas.microsoft.com/office/thememl/2012/main" xmlns="" name="Office Theme" id="{62F939B6-93AF-4DB8-9C6B-D6C7DFDC589F}" vid="{4A3C46E8-61CC-4603-A589-7422A47A8E4A}"/>
     </a:ext>
   </a:extLst>
 </a:theme>
@@ -12349,7 +13174,7 @@
 </file>
 
 <file path=customXml/itemProps2.xml><?xml version="1.0" encoding="utf-8"?>
-<ds:datastoreItem xmlns:ds="http://schemas.openxmlformats.org/officeDocument/2006/customXml" ds:itemID="{EC16C7AF-775A-4561-9689-1447E8A975FD}">
+<ds:datastoreItem xmlns:ds="http://schemas.openxmlformats.org/officeDocument/2006/customXml" ds:itemID="{8F9BD8F6-956C-494E-B921-14E5B9ED27E6}">
   <ds:schemaRefs>
     <ds:schemaRef ds:uri="http://schemas.openxmlformats.org/officeDocument/2006/bibliography"/>
   </ds:schemaRefs>

</xml_diff>